<commit_message>
Agregado de imagenes del reporte matriz
</commit_message>
<xml_diff>
--- a/static/reportes/MATRIZ_INFORME.docx
+++ b/static/reportes/MATRIZ_INFORME.docx
@@ -106,7 +106,7 @@
             <w:tcW w:w="15749" w:type="dxa"/>
             <w:tcBorders>
               <w:top w:val="nil"/>
-              <w:right w:val="nil"/>
+              <w:right w:val="single" w:sz="4" w:space="0" w:color="auto"/>
             </w:tcBorders>
           </w:tcPr>
           <w:p>
@@ -114,8 +114,10 @@
               <w:pStyle w:val="Sinespaciado"/>
               <w:jc w:val="center"/>
               <w:rPr>
-                <w:rFonts w:cstheme="minorHAnsi"/>
+                <w:rFonts w:ascii="Times New Roman" w:hAnsi="Times New Roman" w:cs="Times New Roman"/>
                 <w:b/>
+                <w:sz w:val="24"/>
+                <w:szCs w:val="24"/>
                 <w:lang w:eastAsia="es-EC"/>
               </w:rPr>
             </w:pPr>
@@ -125,52 +127,32 @@
               <w:pStyle w:val="Sinespaciado"/>
               <w:jc w:val="center"/>
               <w:rPr>
-                <w:rFonts w:cstheme="minorHAnsi"/>
+                <w:rFonts w:ascii="Times New Roman" w:hAnsi="Times New Roman" w:cs="Times New Roman"/>
                 <w:b/>
+                <w:sz w:val="24"/>
+                <w:szCs w:val="24"/>
                 <w:lang w:eastAsia="es-EC"/>
               </w:rPr>
             </w:pPr>
             <w:r>
               <w:rPr>
-                <w:rFonts w:cstheme="minorHAnsi"/>
+                <w:rFonts w:ascii="Times New Roman" w:hAnsi="Times New Roman" w:cs="Times New Roman"/>
                 <w:b/>
+                <w:sz w:val="24"/>
+                <w:szCs w:val="24"/>
                 <w:lang w:eastAsia="es-EC"/>
               </w:rPr>
               <w:t>INFORME MENSUAL DE ACTIVIDADES</w:t>
             </w:r>
             <w:r>
               <w:rPr>
-                <w:rFonts w:cstheme="minorHAnsi"/>
+                <w:rFonts w:ascii="Times New Roman" w:hAnsi="Times New Roman" w:cs="Times New Roman"/>
                 <w:b/>
+                <w:sz w:val="24"/>
+                <w:szCs w:val="24"/>
                 <w:lang w:eastAsia="es-EC"/>
               </w:rPr>
-              <w:t xml:space="preserve"> CORRESPONDIENTES AL </w:t>
-            </w:r>
-            <w:proofErr w:type="gramStart"/>
-            <w:r>
-              <w:rPr>
-                <w:rFonts w:cstheme="minorHAnsi"/>
-                <w:b/>
-                <w:lang w:eastAsia="es-EC"/>
-              </w:rPr>
-              <w:t xml:space="preserve">MES </w:t>
-            </w:r>
-            <w:r>
-              <w:rPr>
-                <w:rFonts w:cstheme="minorHAnsi"/>
-                <w:b/>
-                <w:lang w:eastAsia="es-EC"/>
-              </w:rPr>
-              <w:t xml:space="preserve"> …</w:t>
-            </w:r>
-            <w:proofErr w:type="gramEnd"/>
-            <w:r>
-              <w:rPr>
-                <w:rFonts w:cstheme="minorHAnsi"/>
-                <w:b/>
-                <w:lang w:eastAsia="es-EC"/>
-              </w:rPr>
-              <w:t>…….</w:t>
+              <w:t xml:space="preserve"> CORRESPONDIENTES AL MES </w:t>
             </w:r>
           </w:p>
           <w:p>
@@ -224,7 +206,7 @@
             <w:tcBorders>
               <w:top w:val="single" w:sz="4" w:space="0" w:color="auto"/>
               <w:left w:val="single" w:sz="4" w:space="0" w:color="auto"/>
-              <w:right w:val="nil"/>
+              <w:right w:val="single" w:sz="4" w:space="0" w:color="auto"/>
             </w:tcBorders>
           </w:tcPr>
           <w:p>
@@ -297,7 +279,7 @@
             <w:tcW w:w="15749" w:type="dxa"/>
             <w:tcBorders>
               <w:left w:val="single" w:sz="4" w:space="0" w:color="auto"/>
-              <w:right w:val="nil"/>
+              <w:right w:val="single" w:sz="4" w:space="0" w:color="auto"/>
             </w:tcBorders>
           </w:tcPr>
           <w:p>
@@ -375,7 +357,7 @@
         </w:trPr>
         <w:tc>
           <w:tcPr>
-            <w:tcW w:w="1690" w:type="dxa"/>
+            <w:tcW w:w="2100" w:type="dxa"/>
             <w:tcBorders>
               <w:top w:val="nil"/>
             </w:tcBorders>
@@ -408,7 +390,7 @@
         </w:tc>
         <w:tc>
           <w:tcPr>
-            <w:tcW w:w="5109" w:type="dxa"/>
+            <w:tcW w:w="4873" w:type="dxa"/>
             <w:tcBorders>
               <w:top w:val="nil"/>
             </w:tcBorders>
@@ -440,7 +422,7 @@
         </w:tc>
         <w:tc>
           <w:tcPr>
-            <w:tcW w:w="7088" w:type="dxa"/>
+            <w:tcW w:w="6714" w:type="dxa"/>
             <w:tcBorders>
               <w:top w:val="nil"/>
             </w:tcBorders>
@@ -472,7 +454,7 @@
         </w:tc>
         <w:tc>
           <w:tcPr>
-            <w:tcW w:w="1843" w:type="dxa"/>
+            <w:tcW w:w="2043" w:type="dxa"/>
             <w:tcBorders>
               <w:top w:val="nil"/>
             </w:tcBorders>
@@ -556,7 +538,7 @@
       <w:tr>
         <w:tc>
           <w:tcPr>
-            <w:tcW w:w="1690" w:type="dxa"/>
+            <w:tcW w:w="2100" w:type="dxa"/>
           </w:tcPr>
           <w:p>
             <w:pPr>
@@ -591,7 +573,7 @@
         </w:tc>
         <w:tc>
           <w:tcPr>
-            <w:tcW w:w="5109" w:type="dxa"/>
+            <w:tcW w:w="4873" w:type="dxa"/>
           </w:tcPr>
           <w:p>
             <w:pPr>
@@ -626,7 +608,7 @@
         </w:tc>
         <w:tc>
           <w:tcPr>
-            <w:tcW w:w="7088" w:type="dxa"/>
+            <w:tcW w:w="6714" w:type="dxa"/>
           </w:tcPr>
           <w:p>
             <w:pPr>
@@ -662,7 +644,7 @@
         </w:tc>
         <w:tc>
           <w:tcPr>
-            <w:tcW w:w="1843" w:type="dxa"/>
+            <w:tcW w:w="2043" w:type="dxa"/>
           </w:tcPr>
           <w:p>
             <w:pPr>
@@ -790,10 +772,41 @@
           <w:rFonts w:cstheme="minorHAnsi"/>
         </w:rPr>
       </w:pPr>
-      <w:r>
+    </w:p>
+    <w:p>
+      <w:pPr>
+        <w:tabs>
+          <w:tab w:val="left" w:pos="2910"/>
+        </w:tabs>
         <w:rPr>
           <w:rFonts w:cstheme="minorHAnsi"/>
         </w:rPr>
+      </w:pPr>
+    </w:p>
+    <w:p>
+      <w:pPr>
+        <w:tabs>
+          <w:tab w:val="left" w:pos="2910"/>
+        </w:tabs>
+        <w:rPr>
+          <w:rFonts w:cstheme="minorHAnsi"/>
+        </w:rPr>
+      </w:pPr>
+    </w:p>
+    <w:p>
+      <w:pPr>
+        <w:tabs>
+          <w:tab w:val="left" w:pos="2910"/>
+        </w:tabs>
+        <w:rPr>
+          <w:rFonts w:cstheme="minorHAnsi"/>
+        </w:rPr>
+      </w:pPr>
+      <w:r>
+        <w:rPr>
+          <w:rFonts w:cstheme="minorHAnsi"/>
+        </w:rPr>
+        <w:lastRenderedPageBreak/>
         <w:t xml:space="preserve">                                      </w:t>
       </w:r>
       <w:r>
@@ -840,7 +853,6 @@
           <w:noProof/>
           <w:lang w:eastAsia="es-EC"/>
         </w:rPr>
-        <w:lastRenderedPageBreak/>
         <mc:AlternateContent>
           <mc:Choice Requires="wps">
             <w:drawing>
@@ -1211,6 +1223,12 @@
         <w:rPr>
           <w:rFonts w:cstheme="minorHAnsi"/>
         </w:rPr>
+        <w:t xml:space="preserve">     </w:t>
+      </w:r>
+      <w:r>
+        <w:rPr>
+          <w:rFonts w:cstheme="minorHAnsi"/>
+        </w:rPr>
         <w:t>Directo</w:t>
       </w:r>
       <w:r>
@@ -1302,13 +1320,27 @@
         </w:rPr>
         <w:t xml:space="preserve"> }}</w:t>
       </w:r>
-      <w:r>
-        <w:rPr>
-          <w:b/>
-          <w:bCs/>
-        </w:rPr>
-        <w:t>{{ img</w:t>
-      </w:r>
+    </w:p>
+    <w:p>
+      <w:pPr>
+        <w:tabs>
+          <w:tab w:val="left" w:pos="2910"/>
+        </w:tabs>
+        <w:jc w:val="center"/>
+        <w:rPr>
+          <w:b/>
+          <w:bCs/>
+        </w:rPr>
+      </w:pPr>
+      <w:proofErr w:type="gramStart"/>
+      <w:r>
+        <w:rPr>
+          <w:b/>
+          <w:bCs/>
+        </w:rPr>
+        <w:t>{{ img</w:t>
+      </w:r>
+      <w:proofErr w:type="gramEnd"/>
       <w:r>
         <w:rPr>
           <w:b/>
@@ -1321,8 +1353,29 @@
           <w:b/>
           <w:bCs/>
         </w:rPr>
-        <w:t xml:space="preserve"> }}{{ img</w:t>
-      </w:r>
+        <w:t xml:space="preserve"> }}</w:t>
+      </w:r>
+    </w:p>
+    <w:p>
+      <w:pPr>
+        <w:tabs>
+          <w:tab w:val="left" w:pos="2910"/>
+        </w:tabs>
+        <w:jc w:val="center"/>
+        <w:rPr>
+          <w:b/>
+          <w:bCs/>
+        </w:rPr>
+      </w:pPr>
+      <w:proofErr w:type="gramStart"/>
+      <w:r>
+        <w:rPr>
+          <w:b/>
+          <w:bCs/>
+        </w:rPr>
+        <w:t>{{ img</w:t>
+      </w:r>
+      <w:proofErr w:type="gramEnd"/>
       <w:r>
         <w:rPr>
           <w:b/>
@@ -1335,8 +1388,29 @@
           <w:b/>
           <w:bCs/>
         </w:rPr>
-        <w:t xml:space="preserve"> }}{{ img</w:t>
-      </w:r>
+        <w:t xml:space="preserve"> }}</w:t>
+      </w:r>
+    </w:p>
+    <w:p>
+      <w:pPr>
+        <w:tabs>
+          <w:tab w:val="left" w:pos="2910"/>
+        </w:tabs>
+        <w:jc w:val="center"/>
+        <w:rPr>
+          <w:b/>
+          <w:bCs/>
+        </w:rPr>
+      </w:pPr>
+      <w:proofErr w:type="gramStart"/>
+      <w:r>
+        <w:rPr>
+          <w:b/>
+          <w:bCs/>
+        </w:rPr>
+        <w:t>{{ img</w:t>
+      </w:r>
+      <w:proofErr w:type="gramEnd"/>
       <w:r>
         <w:rPr>
           <w:b/>
@@ -1349,8 +1423,29 @@
           <w:b/>
           <w:bCs/>
         </w:rPr>
-        <w:t xml:space="preserve"> }}{{ img</w:t>
-      </w:r>
+        <w:t xml:space="preserve"> }}</w:t>
+      </w:r>
+    </w:p>
+    <w:p>
+      <w:pPr>
+        <w:tabs>
+          <w:tab w:val="left" w:pos="2910"/>
+        </w:tabs>
+        <w:jc w:val="center"/>
+        <w:rPr>
+          <w:b/>
+          <w:bCs/>
+        </w:rPr>
+      </w:pPr>
+      <w:proofErr w:type="gramStart"/>
+      <w:r>
+        <w:rPr>
+          <w:b/>
+          <w:bCs/>
+        </w:rPr>
+        <w:t>{{ img</w:t>
+      </w:r>
+      <w:proofErr w:type="gramEnd"/>
       <w:r>
         <w:rPr>
           <w:b/>
@@ -1363,8 +1458,29 @@
           <w:b/>
           <w:bCs/>
         </w:rPr>
-        <w:t xml:space="preserve"> }}{{ img</w:t>
-      </w:r>
+        <w:t xml:space="preserve"> }}</w:t>
+      </w:r>
+    </w:p>
+    <w:p>
+      <w:pPr>
+        <w:tabs>
+          <w:tab w:val="left" w:pos="2910"/>
+        </w:tabs>
+        <w:jc w:val="center"/>
+        <w:rPr>
+          <w:b/>
+          <w:bCs/>
+        </w:rPr>
+      </w:pPr>
+      <w:proofErr w:type="gramStart"/>
+      <w:r>
+        <w:rPr>
+          <w:b/>
+          <w:bCs/>
+        </w:rPr>
+        <w:t>{{ img</w:t>
+      </w:r>
+      <w:proofErr w:type="gramEnd"/>
       <w:r>
         <w:rPr>
           <w:b/>
@@ -1377,8 +1493,29 @@
           <w:b/>
           <w:bCs/>
         </w:rPr>
-        <w:t xml:space="preserve"> }}{{ img</w:t>
-      </w:r>
+        <w:t xml:space="preserve"> }}</w:t>
+      </w:r>
+    </w:p>
+    <w:p>
+      <w:pPr>
+        <w:tabs>
+          <w:tab w:val="left" w:pos="2910"/>
+        </w:tabs>
+        <w:jc w:val="center"/>
+        <w:rPr>
+          <w:b/>
+          <w:bCs/>
+        </w:rPr>
+      </w:pPr>
+      <w:proofErr w:type="gramStart"/>
+      <w:r>
+        <w:rPr>
+          <w:b/>
+          <w:bCs/>
+        </w:rPr>
+        <w:t>{{ img</w:t>
+      </w:r>
+      <w:proofErr w:type="gramEnd"/>
       <w:r>
         <w:rPr>
           <w:b/>
@@ -1391,8 +1528,29 @@
           <w:b/>
           <w:bCs/>
         </w:rPr>
-        <w:t xml:space="preserve"> }}{{ img</w:t>
-      </w:r>
+        <w:t xml:space="preserve"> }}</w:t>
+      </w:r>
+    </w:p>
+    <w:p>
+      <w:pPr>
+        <w:tabs>
+          <w:tab w:val="left" w:pos="2910"/>
+        </w:tabs>
+        <w:jc w:val="center"/>
+        <w:rPr>
+          <w:b/>
+          <w:bCs/>
+        </w:rPr>
+      </w:pPr>
+      <w:proofErr w:type="gramStart"/>
+      <w:r>
+        <w:rPr>
+          <w:b/>
+          <w:bCs/>
+        </w:rPr>
+        <w:t>{{ img</w:t>
+      </w:r>
+      <w:proofErr w:type="gramEnd"/>
       <w:r>
         <w:rPr>
           <w:b/>
@@ -1405,8 +1563,29 @@
           <w:b/>
           <w:bCs/>
         </w:rPr>
-        <w:t xml:space="preserve"> }}{{ img</w:t>
-      </w:r>
+        <w:t xml:space="preserve"> }}</w:t>
+      </w:r>
+    </w:p>
+    <w:p>
+      <w:pPr>
+        <w:tabs>
+          <w:tab w:val="left" w:pos="2910"/>
+        </w:tabs>
+        <w:jc w:val="center"/>
+        <w:rPr>
+          <w:b/>
+          <w:bCs/>
+        </w:rPr>
+      </w:pPr>
+      <w:proofErr w:type="gramStart"/>
+      <w:r>
+        <w:rPr>
+          <w:b/>
+          <w:bCs/>
+        </w:rPr>
+        <w:t>{{ img</w:t>
+      </w:r>
+      <w:proofErr w:type="gramEnd"/>
       <w:r>
         <w:rPr>
           <w:b/>
@@ -1419,8 +1598,30 @@
           <w:b/>
           <w:bCs/>
         </w:rPr>
-        <w:t xml:space="preserve"> }}{{ img</w:t>
-      </w:r>
+        <w:t xml:space="preserve"> }}</w:t>
+      </w:r>
+    </w:p>
+    <w:p>
+      <w:pPr>
+        <w:tabs>
+          <w:tab w:val="left" w:pos="2910"/>
+        </w:tabs>
+        <w:jc w:val="center"/>
+        <w:rPr>
+          <w:b/>
+          <w:bCs/>
+        </w:rPr>
+      </w:pPr>
+      <w:proofErr w:type="gramStart"/>
+      <w:r>
+        <w:rPr>
+          <w:b/>
+          <w:bCs/>
+        </w:rPr>
+        <w:lastRenderedPageBreak/>
+        <w:t>{{ img</w:t>
+      </w:r>
+      <w:proofErr w:type="gramEnd"/>
       <w:r>
         <w:rPr>
           <w:b/>
@@ -1433,8 +1634,29 @@
           <w:b/>
           <w:bCs/>
         </w:rPr>
-        <w:t xml:space="preserve"> }}{{ img</w:t>
-      </w:r>
+        <w:t xml:space="preserve"> }}</w:t>
+      </w:r>
+    </w:p>
+    <w:p>
+      <w:pPr>
+        <w:tabs>
+          <w:tab w:val="left" w:pos="2910"/>
+        </w:tabs>
+        <w:jc w:val="center"/>
+        <w:rPr>
+          <w:b/>
+          <w:bCs/>
+        </w:rPr>
+      </w:pPr>
+      <w:proofErr w:type="gramStart"/>
+      <w:r>
+        <w:rPr>
+          <w:b/>
+          <w:bCs/>
+        </w:rPr>
+        <w:t>{{ img</w:t>
+      </w:r>
+      <w:proofErr w:type="gramEnd"/>
       <w:r>
         <w:rPr>
           <w:b/>
@@ -1447,7 +1669,35 @@
           <w:b/>
           <w:bCs/>
         </w:rPr>
-        <w:t xml:space="preserve"> }}{{ img1</w:t>
+        <w:t xml:space="preserve"> }}</w:t>
+      </w:r>
+    </w:p>
+    <w:p>
+      <w:pPr>
+        <w:tabs>
+          <w:tab w:val="left" w:pos="2910"/>
+        </w:tabs>
+        <w:jc w:val="center"/>
+        <w:rPr>
+          <w:b/>
+          <w:bCs/>
+        </w:rPr>
+      </w:pPr>
+      <w:proofErr w:type="gramStart"/>
+      <w:r>
+        <w:rPr>
+          <w:b/>
+          <w:bCs/>
+        </w:rPr>
+        <w:t>{{ img</w:t>
+      </w:r>
+      <w:proofErr w:type="gramEnd"/>
+      <w:r>
+        <w:rPr>
+          <w:b/>
+          <w:bCs/>
+        </w:rPr>
+        <w:t>1</w:t>
       </w:r>
       <w:r>
         <w:rPr>
@@ -1461,7 +1711,35 @@
           <w:b/>
           <w:bCs/>
         </w:rPr>
-        <w:t xml:space="preserve"> }}{{ img1</w:t>
+        <w:t xml:space="preserve"> }}</w:t>
+      </w:r>
+    </w:p>
+    <w:p>
+      <w:pPr>
+        <w:tabs>
+          <w:tab w:val="left" w:pos="2910"/>
+        </w:tabs>
+        <w:jc w:val="center"/>
+        <w:rPr>
+          <w:b/>
+          <w:bCs/>
+        </w:rPr>
+      </w:pPr>
+      <w:proofErr w:type="gramStart"/>
+      <w:r>
+        <w:rPr>
+          <w:b/>
+          <w:bCs/>
+        </w:rPr>
+        <w:t>{{ img</w:t>
+      </w:r>
+      <w:proofErr w:type="gramEnd"/>
+      <w:r>
+        <w:rPr>
+          <w:b/>
+          <w:bCs/>
+        </w:rPr>
+        <w:t>1</w:t>
       </w:r>
       <w:r>
         <w:rPr>
@@ -1489,54 +1767,3134 @@
           <w:bCs/>
         </w:rPr>
       </w:pPr>
-    </w:p>
-    <w:p>
-      <w:pPr>
-        <w:tabs>
-          <w:tab w:val="left" w:pos="2910"/>
-        </w:tabs>
-        <w:jc w:val="center"/>
-        <w:rPr>
-          <w:b/>
-          <w:bCs/>
-        </w:rPr>
-      </w:pPr>
-    </w:p>
-    <w:p>
-      <w:pPr>
-        <w:tabs>
-          <w:tab w:val="left" w:pos="2910"/>
-        </w:tabs>
-        <w:jc w:val="center"/>
-        <w:rPr>
-          <w:b/>
-          <w:bCs/>
-        </w:rPr>
-      </w:pPr>
-    </w:p>
-    <w:p>
-      <w:pPr>
-        <w:tabs>
-          <w:tab w:val="left" w:pos="2910"/>
-        </w:tabs>
-        <w:jc w:val="center"/>
-        <w:rPr>
-          <w:b/>
-          <w:bCs/>
-        </w:rPr>
-      </w:pPr>
-    </w:p>
-    <w:p>
-      <w:pPr>
-        <w:tabs>
-          <w:tab w:val="left" w:pos="2910"/>
-        </w:tabs>
-        <w:jc w:val="center"/>
-        <w:rPr>
-          <w:b/>
-          <w:bCs/>
-        </w:rPr>
-      </w:pPr>
+      <w:proofErr w:type="gramStart"/>
+      <w:r>
+        <w:rPr>
+          <w:b/>
+          <w:bCs/>
+        </w:rPr>
+        <w:t>{{ img</w:t>
+      </w:r>
+      <w:proofErr w:type="gramEnd"/>
+      <w:r>
+        <w:rPr>
+          <w:b/>
+          <w:bCs/>
+        </w:rPr>
+        <w:t>1</w:t>
+      </w:r>
+      <w:r>
+        <w:rPr>
+          <w:b/>
+          <w:bCs/>
+        </w:rPr>
+        <w:t>4</w:t>
+      </w:r>
+      <w:r>
+        <w:rPr>
+          <w:b/>
+          <w:bCs/>
+        </w:rPr>
+        <w:t xml:space="preserve"> }}</w:t>
+      </w:r>
+    </w:p>
+    <w:p>
+      <w:pPr>
+        <w:tabs>
+          <w:tab w:val="left" w:pos="2910"/>
+        </w:tabs>
+        <w:jc w:val="center"/>
+        <w:rPr>
+          <w:b/>
+          <w:bCs/>
+        </w:rPr>
+      </w:pPr>
+      <w:proofErr w:type="gramStart"/>
+      <w:r>
+        <w:rPr>
+          <w:b/>
+          <w:bCs/>
+        </w:rPr>
+        <w:t>{{ img</w:t>
+      </w:r>
+      <w:proofErr w:type="gramEnd"/>
+      <w:r>
+        <w:rPr>
+          <w:b/>
+          <w:bCs/>
+        </w:rPr>
+        <w:t>1</w:t>
+      </w:r>
+      <w:r>
+        <w:rPr>
+          <w:b/>
+          <w:bCs/>
+        </w:rPr>
+        <w:t>5</w:t>
+      </w:r>
+      <w:r>
+        <w:rPr>
+          <w:b/>
+          <w:bCs/>
+        </w:rPr>
+        <w:t xml:space="preserve"> }}</w:t>
+      </w:r>
+    </w:p>
+    <w:p>
+      <w:pPr>
+        <w:tabs>
+          <w:tab w:val="left" w:pos="2910"/>
+        </w:tabs>
+        <w:jc w:val="center"/>
+        <w:rPr>
+          <w:b/>
+          <w:bCs/>
+        </w:rPr>
+      </w:pPr>
+      <w:proofErr w:type="gramStart"/>
+      <w:r>
+        <w:rPr>
+          <w:b/>
+          <w:bCs/>
+        </w:rPr>
+        <w:t>{{ img</w:t>
+      </w:r>
+      <w:proofErr w:type="gramEnd"/>
+      <w:r>
+        <w:rPr>
+          <w:b/>
+          <w:bCs/>
+        </w:rPr>
+        <w:t>1</w:t>
+      </w:r>
+      <w:r>
+        <w:rPr>
+          <w:b/>
+          <w:bCs/>
+        </w:rPr>
+        <w:t>6</w:t>
+      </w:r>
+      <w:r>
+        <w:rPr>
+          <w:b/>
+          <w:bCs/>
+        </w:rPr>
+        <w:t xml:space="preserve"> }}</w:t>
+      </w:r>
+    </w:p>
+    <w:p>
+      <w:pPr>
+        <w:tabs>
+          <w:tab w:val="left" w:pos="2910"/>
+        </w:tabs>
+        <w:jc w:val="center"/>
+        <w:rPr>
+          <w:b/>
+          <w:bCs/>
+        </w:rPr>
+      </w:pPr>
+      <w:proofErr w:type="gramStart"/>
+      <w:r>
+        <w:rPr>
+          <w:b/>
+          <w:bCs/>
+        </w:rPr>
+        <w:t>{{ img</w:t>
+      </w:r>
+      <w:proofErr w:type="gramEnd"/>
+      <w:r>
+        <w:rPr>
+          <w:b/>
+          <w:bCs/>
+        </w:rPr>
+        <w:t>1</w:t>
+      </w:r>
+      <w:r>
+        <w:rPr>
+          <w:b/>
+          <w:bCs/>
+        </w:rPr>
+        <w:t>7</w:t>
+      </w:r>
+      <w:r>
+        <w:rPr>
+          <w:b/>
+          <w:bCs/>
+        </w:rPr>
+        <w:t xml:space="preserve"> }}</w:t>
+      </w:r>
+    </w:p>
+    <w:p>
+      <w:pPr>
+        <w:tabs>
+          <w:tab w:val="left" w:pos="2910"/>
+        </w:tabs>
+        <w:jc w:val="center"/>
+        <w:rPr>
+          <w:b/>
+          <w:bCs/>
+        </w:rPr>
+      </w:pPr>
+      <w:proofErr w:type="gramStart"/>
+      <w:r>
+        <w:rPr>
+          <w:b/>
+          <w:bCs/>
+        </w:rPr>
+        <w:t>{{ img</w:t>
+      </w:r>
+      <w:proofErr w:type="gramEnd"/>
+      <w:r>
+        <w:rPr>
+          <w:b/>
+          <w:bCs/>
+        </w:rPr>
+        <w:t>1</w:t>
+      </w:r>
+      <w:r>
+        <w:rPr>
+          <w:b/>
+          <w:bCs/>
+        </w:rPr>
+        <w:t>8</w:t>
+      </w:r>
+      <w:r>
+        <w:rPr>
+          <w:b/>
+          <w:bCs/>
+        </w:rPr>
+        <w:t xml:space="preserve"> }}</w:t>
+      </w:r>
+    </w:p>
+    <w:p>
+      <w:pPr>
+        <w:tabs>
+          <w:tab w:val="left" w:pos="2910"/>
+        </w:tabs>
+        <w:jc w:val="center"/>
+        <w:rPr>
+          <w:b/>
+          <w:bCs/>
+        </w:rPr>
+      </w:pPr>
+      <w:proofErr w:type="gramStart"/>
+      <w:r>
+        <w:rPr>
+          <w:b/>
+          <w:bCs/>
+        </w:rPr>
+        <w:t>{{ img</w:t>
+      </w:r>
+      <w:proofErr w:type="gramEnd"/>
+      <w:r>
+        <w:rPr>
+          <w:b/>
+          <w:bCs/>
+        </w:rPr>
+        <w:t>1</w:t>
+      </w:r>
+      <w:r>
+        <w:rPr>
+          <w:b/>
+          <w:bCs/>
+        </w:rPr>
+        <w:t>9</w:t>
+      </w:r>
+      <w:r>
+        <w:rPr>
+          <w:b/>
+          <w:bCs/>
+        </w:rPr>
+        <w:t xml:space="preserve"> }}</w:t>
+      </w:r>
+    </w:p>
+    <w:p>
+      <w:pPr>
+        <w:tabs>
+          <w:tab w:val="left" w:pos="2910"/>
+        </w:tabs>
+        <w:jc w:val="center"/>
+        <w:rPr>
+          <w:b/>
+          <w:bCs/>
+        </w:rPr>
+      </w:pPr>
+      <w:proofErr w:type="gramStart"/>
+      <w:r>
+        <w:rPr>
+          <w:b/>
+          <w:bCs/>
+        </w:rPr>
+        <w:t>{{ img</w:t>
+      </w:r>
+      <w:proofErr w:type="gramEnd"/>
+      <w:r>
+        <w:rPr>
+          <w:b/>
+          <w:bCs/>
+        </w:rPr>
+        <w:t>20</w:t>
+      </w:r>
+      <w:r>
+        <w:rPr>
+          <w:b/>
+          <w:bCs/>
+        </w:rPr>
+        <w:t xml:space="preserve"> }}</w:t>
+      </w:r>
+    </w:p>
+    <w:p>
+      <w:pPr>
+        <w:tabs>
+          <w:tab w:val="left" w:pos="2910"/>
+        </w:tabs>
+        <w:jc w:val="center"/>
+        <w:rPr>
+          <w:b/>
+          <w:bCs/>
+        </w:rPr>
+      </w:pPr>
+      <w:proofErr w:type="gramStart"/>
+      <w:r>
+        <w:rPr>
+          <w:b/>
+          <w:bCs/>
+        </w:rPr>
+        <w:t>{{ img</w:t>
+      </w:r>
+      <w:proofErr w:type="gramEnd"/>
+      <w:r>
+        <w:rPr>
+          <w:b/>
+          <w:bCs/>
+        </w:rPr>
+        <w:t>21</w:t>
+      </w:r>
+      <w:r>
+        <w:rPr>
+          <w:b/>
+          <w:bCs/>
+        </w:rPr>
+        <w:t xml:space="preserve"> }}</w:t>
+      </w:r>
+    </w:p>
+    <w:p>
+      <w:pPr>
+        <w:tabs>
+          <w:tab w:val="left" w:pos="2910"/>
+        </w:tabs>
+        <w:jc w:val="center"/>
+        <w:rPr>
+          <w:b/>
+          <w:bCs/>
+        </w:rPr>
+      </w:pPr>
+      <w:proofErr w:type="gramStart"/>
+      <w:r>
+        <w:rPr>
+          <w:b/>
+          <w:bCs/>
+        </w:rPr>
+        <w:t>{{ img</w:t>
+      </w:r>
+      <w:proofErr w:type="gramEnd"/>
+      <w:r>
+        <w:rPr>
+          <w:b/>
+          <w:bCs/>
+        </w:rPr>
+        <w:t>22</w:t>
+      </w:r>
+      <w:r>
+        <w:rPr>
+          <w:b/>
+          <w:bCs/>
+        </w:rPr>
+        <w:t xml:space="preserve"> }}</w:t>
+      </w:r>
+    </w:p>
+    <w:p>
+      <w:pPr>
+        <w:tabs>
+          <w:tab w:val="left" w:pos="2910"/>
+        </w:tabs>
+        <w:jc w:val="center"/>
+        <w:rPr>
+          <w:b/>
+          <w:bCs/>
+        </w:rPr>
+      </w:pPr>
+      <w:proofErr w:type="gramStart"/>
+      <w:r>
+        <w:rPr>
+          <w:b/>
+          <w:bCs/>
+        </w:rPr>
+        <w:t>{{ img</w:t>
+      </w:r>
+      <w:proofErr w:type="gramEnd"/>
+      <w:r>
+        <w:rPr>
+          <w:b/>
+          <w:bCs/>
+        </w:rPr>
+        <w:t>2</w:t>
+      </w:r>
+      <w:r>
+        <w:rPr>
+          <w:b/>
+          <w:bCs/>
+        </w:rPr>
+        <w:t>3</w:t>
+      </w:r>
+      <w:r>
+        <w:rPr>
+          <w:b/>
+          <w:bCs/>
+        </w:rPr>
+        <w:t xml:space="preserve"> }}</w:t>
+      </w:r>
+    </w:p>
+    <w:p>
+      <w:pPr>
+        <w:tabs>
+          <w:tab w:val="left" w:pos="2910"/>
+        </w:tabs>
+        <w:jc w:val="center"/>
+        <w:rPr>
+          <w:b/>
+          <w:bCs/>
+        </w:rPr>
+      </w:pPr>
+      <w:proofErr w:type="gramStart"/>
+      <w:r>
+        <w:rPr>
+          <w:b/>
+          <w:bCs/>
+        </w:rPr>
+        <w:t>{{ img</w:t>
+      </w:r>
+      <w:proofErr w:type="gramEnd"/>
+      <w:r>
+        <w:rPr>
+          <w:b/>
+          <w:bCs/>
+        </w:rPr>
+        <w:t>24</w:t>
+      </w:r>
+      <w:r>
+        <w:rPr>
+          <w:b/>
+          <w:bCs/>
+        </w:rPr>
+        <w:t xml:space="preserve"> }}</w:t>
+      </w:r>
+    </w:p>
+    <w:p>
+      <w:pPr>
+        <w:tabs>
+          <w:tab w:val="left" w:pos="2910"/>
+        </w:tabs>
+        <w:jc w:val="center"/>
+        <w:rPr>
+          <w:b/>
+          <w:bCs/>
+        </w:rPr>
+      </w:pPr>
+      <w:proofErr w:type="gramStart"/>
+      <w:r>
+        <w:rPr>
+          <w:b/>
+          <w:bCs/>
+        </w:rPr>
+        <w:t>{{ img</w:t>
+      </w:r>
+      <w:proofErr w:type="gramEnd"/>
+      <w:r>
+        <w:rPr>
+          <w:b/>
+          <w:bCs/>
+        </w:rPr>
+        <w:t>25</w:t>
+      </w:r>
+      <w:r>
+        <w:rPr>
+          <w:b/>
+          <w:bCs/>
+        </w:rPr>
+        <w:t xml:space="preserve"> }}</w:t>
+      </w:r>
+    </w:p>
+    <w:p>
+      <w:pPr>
+        <w:tabs>
+          <w:tab w:val="left" w:pos="2910"/>
+        </w:tabs>
+        <w:jc w:val="center"/>
+        <w:rPr>
+          <w:b/>
+          <w:bCs/>
+        </w:rPr>
+      </w:pPr>
+      <w:proofErr w:type="gramStart"/>
+      <w:r>
+        <w:rPr>
+          <w:b/>
+          <w:bCs/>
+        </w:rPr>
+        <w:t>{{ img</w:t>
+      </w:r>
+      <w:proofErr w:type="gramEnd"/>
+      <w:r>
+        <w:rPr>
+          <w:b/>
+          <w:bCs/>
+        </w:rPr>
+        <w:t>26</w:t>
+      </w:r>
+      <w:r>
+        <w:rPr>
+          <w:b/>
+          <w:bCs/>
+        </w:rPr>
+        <w:t xml:space="preserve"> }}</w:t>
+      </w:r>
+    </w:p>
+    <w:p>
+      <w:pPr>
+        <w:tabs>
+          <w:tab w:val="left" w:pos="2910"/>
+        </w:tabs>
+        <w:jc w:val="center"/>
+        <w:rPr>
+          <w:b/>
+          <w:bCs/>
+        </w:rPr>
+      </w:pPr>
+      <w:proofErr w:type="gramStart"/>
+      <w:r>
+        <w:rPr>
+          <w:b/>
+          <w:bCs/>
+        </w:rPr>
+        <w:t>{{ img</w:t>
+      </w:r>
+      <w:proofErr w:type="gramEnd"/>
+      <w:r>
+        <w:rPr>
+          <w:b/>
+          <w:bCs/>
+        </w:rPr>
+        <w:t>27</w:t>
+      </w:r>
+      <w:r>
+        <w:rPr>
+          <w:b/>
+          <w:bCs/>
+        </w:rPr>
+        <w:t xml:space="preserve"> }}</w:t>
+      </w:r>
+    </w:p>
+    <w:p>
+      <w:pPr>
+        <w:tabs>
+          <w:tab w:val="left" w:pos="2910"/>
+        </w:tabs>
+        <w:jc w:val="center"/>
+        <w:rPr>
+          <w:b/>
+          <w:bCs/>
+        </w:rPr>
+      </w:pPr>
+      <w:proofErr w:type="gramStart"/>
+      <w:r>
+        <w:rPr>
+          <w:b/>
+          <w:bCs/>
+        </w:rPr>
+        <w:t>{{ img</w:t>
+      </w:r>
+      <w:proofErr w:type="gramEnd"/>
+      <w:r>
+        <w:rPr>
+          <w:b/>
+          <w:bCs/>
+        </w:rPr>
+        <w:t>28</w:t>
+      </w:r>
+      <w:r>
+        <w:rPr>
+          <w:b/>
+          <w:bCs/>
+        </w:rPr>
+        <w:t xml:space="preserve"> }}</w:t>
+      </w:r>
+    </w:p>
+    <w:p>
+      <w:pPr>
+        <w:tabs>
+          <w:tab w:val="left" w:pos="2910"/>
+        </w:tabs>
+        <w:jc w:val="center"/>
+        <w:rPr>
+          <w:b/>
+          <w:bCs/>
+        </w:rPr>
+      </w:pPr>
+      <w:proofErr w:type="gramStart"/>
+      <w:r>
+        <w:rPr>
+          <w:b/>
+          <w:bCs/>
+        </w:rPr>
+        <w:lastRenderedPageBreak/>
+        <w:t>{{ img</w:t>
+      </w:r>
+      <w:proofErr w:type="gramEnd"/>
+      <w:r>
+        <w:rPr>
+          <w:b/>
+          <w:bCs/>
+        </w:rPr>
+        <w:t>29</w:t>
+      </w:r>
+      <w:r>
+        <w:rPr>
+          <w:b/>
+          <w:bCs/>
+        </w:rPr>
+        <w:t xml:space="preserve"> }}</w:t>
+      </w:r>
+    </w:p>
+    <w:p>
+      <w:pPr>
+        <w:tabs>
+          <w:tab w:val="left" w:pos="2910"/>
+        </w:tabs>
+        <w:jc w:val="center"/>
+        <w:rPr>
+          <w:b/>
+          <w:bCs/>
+        </w:rPr>
+      </w:pPr>
+      <w:proofErr w:type="gramStart"/>
+      <w:r>
+        <w:rPr>
+          <w:b/>
+          <w:bCs/>
+        </w:rPr>
+        <w:t>{{ img</w:t>
+      </w:r>
+      <w:proofErr w:type="gramEnd"/>
+      <w:r>
+        <w:rPr>
+          <w:b/>
+          <w:bCs/>
+        </w:rPr>
+        <w:t>30</w:t>
+      </w:r>
+      <w:r>
+        <w:rPr>
+          <w:b/>
+          <w:bCs/>
+        </w:rPr>
+        <w:t xml:space="preserve"> }}</w:t>
+      </w:r>
+    </w:p>
+    <w:p>
+      <w:pPr>
+        <w:tabs>
+          <w:tab w:val="left" w:pos="2910"/>
+        </w:tabs>
+        <w:jc w:val="center"/>
+        <w:rPr>
+          <w:b/>
+          <w:bCs/>
+        </w:rPr>
+      </w:pPr>
+      <w:proofErr w:type="gramStart"/>
+      <w:r>
+        <w:rPr>
+          <w:b/>
+          <w:bCs/>
+        </w:rPr>
+        <w:t>{{ img</w:t>
+      </w:r>
+      <w:proofErr w:type="gramEnd"/>
+      <w:r>
+        <w:rPr>
+          <w:b/>
+          <w:bCs/>
+        </w:rPr>
+        <w:t>31</w:t>
+      </w:r>
+      <w:r>
+        <w:rPr>
+          <w:b/>
+          <w:bCs/>
+        </w:rPr>
+        <w:t xml:space="preserve"> }}</w:t>
+      </w:r>
+    </w:p>
+    <w:p>
+      <w:pPr>
+        <w:tabs>
+          <w:tab w:val="left" w:pos="2910"/>
+        </w:tabs>
+        <w:jc w:val="center"/>
+        <w:rPr>
+          <w:b/>
+          <w:bCs/>
+        </w:rPr>
+      </w:pPr>
+      <w:proofErr w:type="gramStart"/>
+      <w:r>
+        <w:rPr>
+          <w:b/>
+          <w:bCs/>
+        </w:rPr>
+        <w:t>{{ img</w:t>
+      </w:r>
+      <w:proofErr w:type="gramEnd"/>
+      <w:r>
+        <w:rPr>
+          <w:b/>
+          <w:bCs/>
+        </w:rPr>
+        <w:t>32</w:t>
+      </w:r>
+      <w:r>
+        <w:rPr>
+          <w:b/>
+          <w:bCs/>
+        </w:rPr>
+        <w:t xml:space="preserve"> }}</w:t>
+      </w:r>
+    </w:p>
+    <w:p>
+      <w:pPr>
+        <w:tabs>
+          <w:tab w:val="left" w:pos="2910"/>
+        </w:tabs>
+        <w:jc w:val="center"/>
+        <w:rPr>
+          <w:b/>
+          <w:bCs/>
+        </w:rPr>
+      </w:pPr>
+      <w:proofErr w:type="gramStart"/>
+      <w:r>
+        <w:rPr>
+          <w:b/>
+          <w:bCs/>
+        </w:rPr>
+        <w:t>{{ img</w:t>
+      </w:r>
+      <w:proofErr w:type="gramEnd"/>
+      <w:r>
+        <w:rPr>
+          <w:b/>
+          <w:bCs/>
+        </w:rPr>
+        <w:t>3</w:t>
+      </w:r>
+      <w:r>
+        <w:rPr>
+          <w:b/>
+          <w:bCs/>
+        </w:rPr>
+        <w:t>3</w:t>
+      </w:r>
+      <w:r>
+        <w:rPr>
+          <w:b/>
+          <w:bCs/>
+        </w:rPr>
+        <w:t xml:space="preserve"> }}</w:t>
+      </w:r>
+    </w:p>
+    <w:p>
+      <w:pPr>
+        <w:tabs>
+          <w:tab w:val="left" w:pos="2910"/>
+        </w:tabs>
+        <w:jc w:val="center"/>
+        <w:rPr>
+          <w:b/>
+          <w:bCs/>
+        </w:rPr>
+      </w:pPr>
+      <w:proofErr w:type="gramStart"/>
+      <w:r>
+        <w:rPr>
+          <w:b/>
+          <w:bCs/>
+        </w:rPr>
+        <w:t>{{ img</w:t>
+      </w:r>
+      <w:proofErr w:type="gramEnd"/>
+      <w:r>
+        <w:rPr>
+          <w:b/>
+          <w:bCs/>
+        </w:rPr>
+        <w:t>34</w:t>
+      </w:r>
+      <w:r>
+        <w:rPr>
+          <w:b/>
+          <w:bCs/>
+        </w:rPr>
+        <w:t xml:space="preserve"> }}</w:t>
+      </w:r>
+    </w:p>
+    <w:p>
+      <w:pPr>
+        <w:tabs>
+          <w:tab w:val="left" w:pos="2910"/>
+        </w:tabs>
+        <w:jc w:val="center"/>
+        <w:rPr>
+          <w:b/>
+          <w:bCs/>
+        </w:rPr>
+      </w:pPr>
+      <w:proofErr w:type="gramStart"/>
+      <w:r>
+        <w:rPr>
+          <w:b/>
+          <w:bCs/>
+        </w:rPr>
+        <w:t>{{ img</w:t>
+      </w:r>
+      <w:proofErr w:type="gramEnd"/>
+      <w:r>
+        <w:rPr>
+          <w:b/>
+          <w:bCs/>
+        </w:rPr>
+        <w:t>35</w:t>
+      </w:r>
+      <w:r>
+        <w:rPr>
+          <w:b/>
+          <w:bCs/>
+        </w:rPr>
+        <w:t xml:space="preserve"> }}</w:t>
+      </w:r>
+    </w:p>
+    <w:p>
+      <w:pPr>
+        <w:tabs>
+          <w:tab w:val="left" w:pos="2910"/>
+        </w:tabs>
+        <w:jc w:val="center"/>
+        <w:rPr>
+          <w:b/>
+          <w:bCs/>
+        </w:rPr>
+      </w:pPr>
+      <w:proofErr w:type="gramStart"/>
+      <w:r>
+        <w:rPr>
+          <w:b/>
+          <w:bCs/>
+        </w:rPr>
+        <w:t>{{ img</w:t>
+      </w:r>
+      <w:proofErr w:type="gramEnd"/>
+      <w:r>
+        <w:rPr>
+          <w:b/>
+          <w:bCs/>
+        </w:rPr>
+        <w:t>36</w:t>
+      </w:r>
+      <w:r>
+        <w:rPr>
+          <w:b/>
+          <w:bCs/>
+        </w:rPr>
+        <w:t xml:space="preserve"> }}</w:t>
+      </w:r>
+    </w:p>
+    <w:p>
+      <w:pPr>
+        <w:tabs>
+          <w:tab w:val="left" w:pos="2910"/>
+        </w:tabs>
+        <w:jc w:val="center"/>
+        <w:rPr>
+          <w:b/>
+          <w:bCs/>
+        </w:rPr>
+      </w:pPr>
+      <w:proofErr w:type="gramStart"/>
+      <w:r>
+        <w:rPr>
+          <w:b/>
+          <w:bCs/>
+        </w:rPr>
+        <w:t>{{ img</w:t>
+      </w:r>
+      <w:proofErr w:type="gramEnd"/>
+      <w:r>
+        <w:rPr>
+          <w:b/>
+          <w:bCs/>
+        </w:rPr>
+        <w:t>37</w:t>
+      </w:r>
+      <w:r>
+        <w:rPr>
+          <w:b/>
+          <w:bCs/>
+        </w:rPr>
+        <w:t xml:space="preserve"> }}</w:t>
+      </w:r>
+    </w:p>
+    <w:p>
+      <w:pPr>
+        <w:tabs>
+          <w:tab w:val="left" w:pos="2910"/>
+        </w:tabs>
+        <w:jc w:val="center"/>
+        <w:rPr>
+          <w:b/>
+          <w:bCs/>
+        </w:rPr>
+      </w:pPr>
+      <w:proofErr w:type="gramStart"/>
+      <w:r>
+        <w:rPr>
+          <w:b/>
+          <w:bCs/>
+        </w:rPr>
+        <w:t>{{ img</w:t>
+      </w:r>
+      <w:proofErr w:type="gramEnd"/>
+      <w:r>
+        <w:rPr>
+          <w:b/>
+          <w:bCs/>
+        </w:rPr>
+        <w:t>38</w:t>
+      </w:r>
+      <w:r>
+        <w:rPr>
+          <w:b/>
+          <w:bCs/>
+        </w:rPr>
+        <w:t xml:space="preserve"> }}</w:t>
+      </w:r>
+    </w:p>
+    <w:p>
+      <w:pPr>
+        <w:tabs>
+          <w:tab w:val="left" w:pos="2910"/>
+        </w:tabs>
+        <w:jc w:val="center"/>
+        <w:rPr>
+          <w:b/>
+          <w:bCs/>
+        </w:rPr>
+      </w:pPr>
+      <w:proofErr w:type="gramStart"/>
+      <w:r>
+        <w:rPr>
+          <w:b/>
+          <w:bCs/>
+        </w:rPr>
+        <w:t>{{ img</w:t>
+      </w:r>
+      <w:proofErr w:type="gramEnd"/>
+      <w:r>
+        <w:rPr>
+          <w:b/>
+          <w:bCs/>
+        </w:rPr>
+        <w:t>39</w:t>
+      </w:r>
+      <w:r>
+        <w:rPr>
+          <w:b/>
+          <w:bCs/>
+        </w:rPr>
+        <w:t xml:space="preserve"> }}</w:t>
+      </w:r>
+    </w:p>
+    <w:p>
+      <w:pPr>
+        <w:tabs>
+          <w:tab w:val="left" w:pos="2910"/>
+        </w:tabs>
+        <w:jc w:val="center"/>
+        <w:rPr>
+          <w:b/>
+          <w:bCs/>
+        </w:rPr>
+      </w:pPr>
+      <w:proofErr w:type="gramStart"/>
+      <w:r>
+        <w:rPr>
+          <w:b/>
+          <w:bCs/>
+        </w:rPr>
+        <w:t>{{ img</w:t>
+      </w:r>
+      <w:proofErr w:type="gramEnd"/>
+      <w:r>
+        <w:rPr>
+          <w:b/>
+          <w:bCs/>
+        </w:rPr>
+        <w:t>40</w:t>
+      </w:r>
+      <w:r>
+        <w:rPr>
+          <w:b/>
+          <w:bCs/>
+        </w:rPr>
+        <w:t xml:space="preserve"> }}</w:t>
+      </w:r>
+    </w:p>
+    <w:p>
+      <w:pPr>
+        <w:tabs>
+          <w:tab w:val="left" w:pos="2910"/>
+        </w:tabs>
+        <w:jc w:val="center"/>
+        <w:rPr>
+          <w:b/>
+          <w:bCs/>
+        </w:rPr>
+      </w:pPr>
+      <w:proofErr w:type="gramStart"/>
+      <w:r>
+        <w:rPr>
+          <w:b/>
+          <w:bCs/>
+        </w:rPr>
+        <w:t>{{ img</w:t>
+      </w:r>
+      <w:proofErr w:type="gramEnd"/>
+      <w:r>
+        <w:rPr>
+          <w:b/>
+          <w:bCs/>
+        </w:rPr>
+        <w:t>41</w:t>
+      </w:r>
+      <w:r>
+        <w:rPr>
+          <w:b/>
+          <w:bCs/>
+        </w:rPr>
+        <w:t xml:space="preserve"> }}</w:t>
+      </w:r>
+    </w:p>
+    <w:p>
+      <w:pPr>
+        <w:tabs>
+          <w:tab w:val="left" w:pos="2910"/>
+        </w:tabs>
+        <w:jc w:val="center"/>
+        <w:rPr>
+          <w:b/>
+          <w:bCs/>
+        </w:rPr>
+      </w:pPr>
+      <w:proofErr w:type="gramStart"/>
+      <w:r>
+        <w:rPr>
+          <w:b/>
+          <w:bCs/>
+        </w:rPr>
+        <w:t>{{ img</w:t>
+      </w:r>
+      <w:proofErr w:type="gramEnd"/>
+      <w:r>
+        <w:rPr>
+          <w:b/>
+          <w:bCs/>
+        </w:rPr>
+        <w:t>42</w:t>
+      </w:r>
+      <w:r>
+        <w:rPr>
+          <w:b/>
+          <w:bCs/>
+        </w:rPr>
+        <w:t xml:space="preserve"> }}</w:t>
+      </w:r>
+    </w:p>
+    <w:p>
+      <w:pPr>
+        <w:tabs>
+          <w:tab w:val="left" w:pos="2910"/>
+        </w:tabs>
+        <w:jc w:val="center"/>
+        <w:rPr>
+          <w:b/>
+          <w:bCs/>
+        </w:rPr>
+      </w:pPr>
+      <w:proofErr w:type="gramStart"/>
+      <w:r>
+        <w:rPr>
+          <w:b/>
+          <w:bCs/>
+        </w:rPr>
+        <w:t>{{ img</w:t>
+      </w:r>
+      <w:proofErr w:type="gramEnd"/>
+      <w:r>
+        <w:rPr>
+          <w:b/>
+          <w:bCs/>
+        </w:rPr>
+        <w:t>4</w:t>
+      </w:r>
+      <w:r>
+        <w:rPr>
+          <w:b/>
+          <w:bCs/>
+        </w:rPr>
+        <w:t>3</w:t>
+      </w:r>
+      <w:r>
+        <w:rPr>
+          <w:b/>
+          <w:bCs/>
+        </w:rPr>
+        <w:t xml:space="preserve"> }}</w:t>
+      </w:r>
+    </w:p>
+    <w:p>
+      <w:pPr>
+        <w:tabs>
+          <w:tab w:val="left" w:pos="2910"/>
+        </w:tabs>
+        <w:jc w:val="center"/>
+        <w:rPr>
+          <w:b/>
+          <w:bCs/>
+        </w:rPr>
+      </w:pPr>
+      <w:proofErr w:type="gramStart"/>
+      <w:r>
+        <w:rPr>
+          <w:b/>
+          <w:bCs/>
+        </w:rPr>
+        <w:t>{{ img</w:t>
+      </w:r>
+      <w:proofErr w:type="gramEnd"/>
+      <w:r>
+        <w:rPr>
+          <w:b/>
+          <w:bCs/>
+        </w:rPr>
+        <w:t>44</w:t>
+      </w:r>
+      <w:r>
+        <w:rPr>
+          <w:b/>
+          <w:bCs/>
+        </w:rPr>
+        <w:t xml:space="preserve"> }}</w:t>
+      </w:r>
+    </w:p>
+    <w:p>
+      <w:pPr>
+        <w:tabs>
+          <w:tab w:val="left" w:pos="2910"/>
+        </w:tabs>
+        <w:jc w:val="center"/>
+        <w:rPr>
+          <w:b/>
+          <w:bCs/>
+        </w:rPr>
+      </w:pPr>
+      <w:proofErr w:type="gramStart"/>
+      <w:r>
+        <w:rPr>
+          <w:b/>
+          <w:bCs/>
+        </w:rPr>
+        <w:t>{{ img</w:t>
+      </w:r>
+      <w:proofErr w:type="gramEnd"/>
+      <w:r>
+        <w:rPr>
+          <w:b/>
+          <w:bCs/>
+        </w:rPr>
+        <w:t>45</w:t>
+      </w:r>
+      <w:r>
+        <w:rPr>
+          <w:b/>
+          <w:bCs/>
+        </w:rPr>
+        <w:t xml:space="preserve"> }}</w:t>
+      </w:r>
+    </w:p>
+    <w:p>
+      <w:pPr>
+        <w:tabs>
+          <w:tab w:val="left" w:pos="2910"/>
+        </w:tabs>
+        <w:jc w:val="center"/>
+        <w:rPr>
+          <w:b/>
+          <w:bCs/>
+        </w:rPr>
+      </w:pPr>
+      <w:proofErr w:type="gramStart"/>
+      <w:r>
+        <w:rPr>
+          <w:b/>
+          <w:bCs/>
+        </w:rPr>
+        <w:t>{{ img</w:t>
+      </w:r>
+      <w:proofErr w:type="gramEnd"/>
+      <w:r>
+        <w:rPr>
+          <w:b/>
+          <w:bCs/>
+        </w:rPr>
+        <w:t>46</w:t>
+      </w:r>
+      <w:r>
+        <w:rPr>
+          <w:b/>
+          <w:bCs/>
+        </w:rPr>
+        <w:t xml:space="preserve"> }}</w:t>
+      </w:r>
+    </w:p>
+    <w:p>
+      <w:pPr>
+        <w:tabs>
+          <w:tab w:val="left" w:pos="2910"/>
+        </w:tabs>
+        <w:jc w:val="center"/>
+        <w:rPr>
+          <w:b/>
+          <w:bCs/>
+        </w:rPr>
+      </w:pPr>
+      <w:proofErr w:type="gramStart"/>
+      <w:r>
+        <w:rPr>
+          <w:b/>
+          <w:bCs/>
+        </w:rPr>
+        <w:t>{{ img</w:t>
+      </w:r>
+      <w:proofErr w:type="gramEnd"/>
+      <w:r>
+        <w:rPr>
+          <w:b/>
+          <w:bCs/>
+        </w:rPr>
+        <w:t>47</w:t>
+      </w:r>
+      <w:r>
+        <w:rPr>
+          <w:b/>
+          <w:bCs/>
+        </w:rPr>
+        <w:t xml:space="preserve"> }}</w:t>
+      </w:r>
+    </w:p>
+    <w:p>
+      <w:pPr>
+        <w:tabs>
+          <w:tab w:val="left" w:pos="2910"/>
+        </w:tabs>
+        <w:jc w:val="center"/>
+        <w:rPr>
+          <w:b/>
+          <w:bCs/>
+        </w:rPr>
+      </w:pPr>
+      <w:proofErr w:type="gramStart"/>
+      <w:r>
+        <w:rPr>
+          <w:b/>
+          <w:bCs/>
+        </w:rPr>
+        <w:lastRenderedPageBreak/>
+        <w:t>{{ img</w:t>
+      </w:r>
+      <w:proofErr w:type="gramEnd"/>
+      <w:r>
+        <w:rPr>
+          <w:b/>
+          <w:bCs/>
+        </w:rPr>
+        <w:t>48</w:t>
+      </w:r>
+      <w:r>
+        <w:rPr>
+          <w:b/>
+          <w:bCs/>
+        </w:rPr>
+        <w:t xml:space="preserve"> }}</w:t>
+      </w:r>
+    </w:p>
+    <w:p>
+      <w:pPr>
+        <w:tabs>
+          <w:tab w:val="left" w:pos="2910"/>
+        </w:tabs>
+        <w:jc w:val="center"/>
+        <w:rPr>
+          <w:b/>
+          <w:bCs/>
+        </w:rPr>
+      </w:pPr>
+      <w:proofErr w:type="gramStart"/>
+      <w:r>
+        <w:rPr>
+          <w:b/>
+          <w:bCs/>
+        </w:rPr>
+        <w:t>{{ img</w:t>
+      </w:r>
+      <w:proofErr w:type="gramEnd"/>
+      <w:r>
+        <w:rPr>
+          <w:b/>
+          <w:bCs/>
+        </w:rPr>
+        <w:t>49</w:t>
+      </w:r>
+      <w:r>
+        <w:rPr>
+          <w:b/>
+          <w:bCs/>
+        </w:rPr>
+        <w:t xml:space="preserve"> }}</w:t>
+      </w:r>
+    </w:p>
+    <w:p>
+      <w:pPr>
+        <w:tabs>
+          <w:tab w:val="left" w:pos="2910"/>
+        </w:tabs>
+        <w:jc w:val="center"/>
+        <w:rPr>
+          <w:b/>
+          <w:bCs/>
+        </w:rPr>
+      </w:pPr>
+      <w:proofErr w:type="gramStart"/>
+      <w:r>
+        <w:rPr>
+          <w:b/>
+          <w:bCs/>
+        </w:rPr>
+        <w:t>{{ img</w:t>
+      </w:r>
+      <w:proofErr w:type="gramEnd"/>
+      <w:r>
+        <w:rPr>
+          <w:b/>
+          <w:bCs/>
+        </w:rPr>
+        <w:t>50</w:t>
+      </w:r>
+      <w:r>
+        <w:rPr>
+          <w:b/>
+          <w:bCs/>
+        </w:rPr>
+        <w:t xml:space="preserve"> }}</w:t>
+      </w:r>
+    </w:p>
+    <w:p>
+      <w:pPr>
+        <w:tabs>
+          <w:tab w:val="left" w:pos="2910"/>
+        </w:tabs>
+        <w:jc w:val="center"/>
+        <w:rPr>
+          <w:b/>
+          <w:bCs/>
+        </w:rPr>
+      </w:pPr>
+      <w:proofErr w:type="gramStart"/>
+      <w:r>
+        <w:rPr>
+          <w:b/>
+          <w:bCs/>
+        </w:rPr>
+        <w:t>{{ img</w:t>
+      </w:r>
+      <w:proofErr w:type="gramEnd"/>
+      <w:r>
+        <w:rPr>
+          <w:b/>
+          <w:bCs/>
+        </w:rPr>
+        <w:t>51</w:t>
+      </w:r>
+      <w:r>
+        <w:rPr>
+          <w:b/>
+          <w:bCs/>
+        </w:rPr>
+        <w:t xml:space="preserve"> }}</w:t>
+      </w:r>
+    </w:p>
+    <w:p>
+      <w:pPr>
+        <w:tabs>
+          <w:tab w:val="left" w:pos="2910"/>
+        </w:tabs>
+        <w:jc w:val="center"/>
+        <w:rPr>
+          <w:b/>
+          <w:bCs/>
+        </w:rPr>
+      </w:pPr>
+      <w:proofErr w:type="gramStart"/>
+      <w:r>
+        <w:rPr>
+          <w:b/>
+          <w:bCs/>
+        </w:rPr>
+        <w:t>{{ img</w:t>
+      </w:r>
+      <w:proofErr w:type="gramEnd"/>
+      <w:r>
+        <w:rPr>
+          <w:b/>
+          <w:bCs/>
+        </w:rPr>
+        <w:t>52</w:t>
+      </w:r>
+      <w:r>
+        <w:rPr>
+          <w:b/>
+          <w:bCs/>
+        </w:rPr>
+        <w:t xml:space="preserve"> }}</w:t>
+      </w:r>
+    </w:p>
+    <w:p>
+      <w:pPr>
+        <w:tabs>
+          <w:tab w:val="left" w:pos="2910"/>
+        </w:tabs>
+        <w:jc w:val="center"/>
+        <w:rPr>
+          <w:b/>
+          <w:bCs/>
+        </w:rPr>
+      </w:pPr>
+      <w:proofErr w:type="gramStart"/>
+      <w:r>
+        <w:rPr>
+          <w:b/>
+          <w:bCs/>
+        </w:rPr>
+        <w:t>{{ img</w:t>
+      </w:r>
+      <w:proofErr w:type="gramEnd"/>
+      <w:r>
+        <w:rPr>
+          <w:b/>
+          <w:bCs/>
+        </w:rPr>
+        <w:t>5</w:t>
+      </w:r>
+      <w:r>
+        <w:rPr>
+          <w:b/>
+          <w:bCs/>
+        </w:rPr>
+        <w:t>3</w:t>
+      </w:r>
+      <w:r>
+        <w:rPr>
+          <w:b/>
+          <w:bCs/>
+        </w:rPr>
+        <w:t xml:space="preserve"> }}</w:t>
+      </w:r>
+    </w:p>
+    <w:p>
+      <w:pPr>
+        <w:tabs>
+          <w:tab w:val="left" w:pos="2910"/>
+        </w:tabs>
+        <w:jc w:val="center"/>
+        <w:rPr>
+          <w:b/>
+          <w:bCs/>
+        </w:rPr>
+      </w:pPr>
+      <w:proofErr w:type="gramStart"/>
+      <w:r>
+        <w:rPr>
+          <w:b/>
+          <w:bCs/>
+        </w:rPr>
+        <w:t>{{ img</w:t>
+      </w:r>
+      <w:proofErr w:type="gramEnd"/>
+      <w:r>
+        <w:rPr>
+          <w:b/>
+          <w:bCs/>
+        </w:rPr>
+        <w:t>54</w:t>
+      </w:r>
+      <w:r>
+        <w:rPr>
+          <w:b/>
+          <w:bCs/>
+        </w:rPr>
+        <w:t xml:space="preserve"> }}</w:t>
+      </w:r>
+    </w:p>
+    <w:p>
+      <w:pPr>
+        <w:tabs>
+          <w:tab w:val="left" w:pos="2910"/>
+        </w:tabs>
+        <w:jc w:val="center"/>
+        <w:rPr>
+          <w:b/>
+          <w:bCs/>
+        </w:rPr>
+      </w:pPr>
+      <w:proofErr w:type="gramStart"/>
+      <w:r>
+        <w:rPr>
+          <w:b/>
+          <w:bCs/>
+        </w:rPr>
+        <w:t>{{ img</w:t>
+      </w:r>
+      <w:proofErr w:type="gramEnd"/>
+      <w:r>
+        <w:rPr>
+          <w:b/>
+          <w:bCs/>
+        </w:rPr>
+        <w:t>55</w:t>
+      </w:r>
+      <w:r>
+        <w:rPr>
+          <w:b/>
+          <w:bCs/>
+        </w:rPr>
+        <w:t xml:space="preserve"> }}</w:t>
+      </w:r>
+    </w:p>
+    <w:p>
+      <w:pPr>
+        <w:tabs>
+          <w:tab w:val="left" w:pos="2910"/>
+        </w:tabs>
+        <w:jc w:val="center"/>
+        <w:rPr>
+          <w:b/>
+          <w:bCs/>
+        </w:rPr>
+      </w:pPr>
+      <w:proofErr w:type="gramStart"/>
+      <w:r>
+        <w:rPr>
+          <w:b/>
+          <w:bCs/>
+        </w:rPr>
+        <w:t>{{ img</w:t>
+      </w:r>
+      <w:proofErr w:type="gramEnd"/>
+      <w:r>
+        <w:rPr>
+          <w:b/>
+          <w:bCs/>
+        </w:rPr>
+        <w:t>56</w:t>
+      </w:r>
+      <w:r>
+        <w:rPr>
+          <w:b/>
+          <w:bCs/>
+        </w:rPr>
+        <w:t xml:space="preserve"> }}</w:t>
+      </w:r>
+    </w:p>
+    <w:p>
+      <w:pPr>
+        <w:tabs>
+          <w:tab w:val="left" w:pos="2910"/>
+        </w:tabs>
+        <w:jc w:val="center"/>
+        <w:rPr>
+          <w:b/>
+          <w:bCs/>
+        </w:rPr>
+      </w:pPr>
+      <w:proofErr w:type="gramStart"/>
+      <w:r>
+        <w:rPr>
+          <w:b/>
+          <w:bCs/>
+        </w:rPr>
+        <w:t>{{ img</w:t>
+      </w:r>
+      <w:proofErr w:type="gramEnd"/>
+      <w:r>
+        <w:rPr>
+          <w:b/>
+          <w:bCs/>
+        </w:rPr>
+        <w:t>57</w:t>
+      </w:r>
+      <w:r>
+        <w:rPr>
+          <w:b/>
+          <w:bCs/>
+        </w:rPr>
+        <w:t xml:space="preserve"> }}</w:t>
+      </w:r>
+    </w:p>
+    <w:p>
+      <w:pPr>
+        <w:tabs>
+          <w:tab w:val="left" w:pos="2910"/>
+        </w:tabs>
+        <w:jc w:val="center"/>
+        <w:rPr>
+          <w:b/>
+          <w:bCs/>
+        </w:rPr>
+      </w:pPr>
+      <w:proofErr w:type="gramStart"/>
+      <w:r>
+        <w:rPr>
+          <w:b/>
+          <w:bCs/>
+        </w:rPr>
+        <w:t>{{ img</w:t>
+      </w:r>
+      <w:proofErr w:type="gramEnd"/>
+      <w:r>
+        <w:rPr>
+          <w:b/>
+          <w:bCs/>
+        </w:rPr>
+        <w:t>58</w:t>
+      </w:r>
+      <w:r>
+        <w:rPr>
+          <w:b/>
+          <w:bCs/>
+        </w:rPr>
+        <w:t xml:space="preserve"> }}</w:t>
+      </w:r>
+    </w:p>
+    <w:p>
+      <w:pPr>
+        <w:tabs>
+          <w:tab w:val="left" w:pos="2910"/>
+        </w:tabs>
+        <w:jc w:val="center"/>
+        <w:rPr>
+          <w:b/>
+          <w:bCs/>
+        </w:rPr>
+      </w:pPr>
+      <w:proofErr w:type="gramStart"/>
+      <w:r>
+        <w:rPr>
+          <w:b/>
+          <w:bCs/>
+        </w:rPr>
+        <w:t>{{ img</w:t>
+      </w:r>
+      <w:proofErr w:type="gramEnd"/>
+      <w:r>
+        <w:rPr>
+          <w:b/>
+          <w:bCs/>
+        </w:rPr>
+        <w:t>59</w:t>
+      </w:r>
+      <w:r>
+        <w:rPr>
+          <w:b/>
+          <w:bCs/>
+        </w:rPr>
+        <w:t xml:space="preserve"> }}</w:t>
+      </w:r>
+    </w:p>
+    <w:p>
+      <w:pPr>
+        <w:tabs>
+          <w:tab w:val="left" w:pos="2910"/>
+        </w:tabs>
+        <w:jc w:val="center"/>
+        <w:rPr>
+          <w:b/>
+          <w:bCs/>
+        </w:rPr>
+      </w:pPr>
+      <w:proofErr w:type="gramStart"/>
+      <w:r>
+        <w:rPr>
+          <w:b/>
+          <w:bCs/>
+        </w:rPr>
+        <w:t>{{ img</w:t>
+      </w:r>
+      <w:proofErr w:type="gramEnd"/>
+      <w:r>
+        <w:rPr>
+          <w:b/>
+          <w:bCs/>
+        </w:rPr>
+        <w:t>60</w:t>
+      </w:r>
+      <w:r>
+        <w:rPr>
+          <w:b/>
+          <w:bCs/>
+        </w:rPr>
+        <w:t xml:space="preserve"> }}</w:t>
+      </w:r>
+    </w:p>
+    <w:p>
+      <w:pPr>
+        <w:tabs>
+          <w:tab w:val="left" w:pos="2910"/>
+        </w:tabs>
+        <w:jc w:val="center"/>
+        <w:rPr>
+          <w:b/>
+          <w:bCs/>
+        </w:rPr>
+      </w:pPr>
+      <w:proofErr w:type="gramStart"/>
+      <w:r>
+        <w:rPr>
+          <w:b/>
+          <w:bCs/>
+        </w:rPr>
+        <w:t>{{ img</w:t>
+      </w:r>
+      <w:proofErr w:type="gramEnd"/>
+      <w:r>
+        <w:rPr>
+          <w:b/>
+          <w:bCs/>
+        </w:rPr>
+        <w:t>61</w:t>
+      </w:r>
+      <w:r>
+        <w:rPr>
+          <w:b/>
+          <w:bCs/>
+        </w:rPr>
+        <w:t xml:space="preserve"> }}</w:t>
+      </w:r>
+    </w:p>
+    <w:p>
+      <w:pPr>
+        <w:tabs>
+          <w:tab w:val="left" w:pos="2910"/>
+        </w:tabs>
+        <w:jc w:val="center"/>
+        <w:rPr>
+          <w:b/>
+          <w:bCs/>
+        </w:rPr>
+      </w:pPr>
+      <w:proofErr w:type="gramStart"/>
+      <w:r>
+        <w:rPr>
+          <w:b/>
+          <w:bCs/>
+        </w:rPr>
+        <w:t>{{ img</w:t>
+      </w:r>
+      <w:proofErr w:type="gramEnd"/>
+      <w:r>
+        <w:rPr>
+          <w:b/>
+          <w:bCs/>
+        </w:rPr>
+        <w:t>62</w:t>
+      </w:r>
+      <w:r>
+        <w:rPr>
+          <w:b/>
+          <w:bCs/>
+        </w:rPr>
+        <w:t xml:space="preserve"> }}</w:t>
+      </w:r>
+    </w:p>
+    <w:p>
+      <w:pPr>
+        <w:tabs>
+          <w:tab w:val="left" w:pos="2910"/>
+        </w:tabs>
+        <w:jc w:val="center"/>
+        <w:rPr>
+          <w:b/>
+          <w:bCs/>
+        </w:rPr>
+      </w:pPr>
+      <w:proofErr w:type="gramStart"/>
+      <w:r>
+        <w:rPr>
+          <w:b/>
+          <w:bCs/>
+        </w:rPr>
+        <w:t>{{ img</w:t>
+      </w:r>
+      <w:proofErr w:type="gramEnd"/>
+      <w:r>
+        <w:rPr>
+          <w:b/>
+          <w:bCs/>
+        </w:rPr>
+        <w:t>6</w:t>
+      </w:r>
+      <w:r>
+        <w:rPr>
+          <w:b/>
+          <w:bCs/>
+        </w:rPr>
+        <w:t>3</w:t>
+      </w:r>
+      <w:r>
+        <w:rPr>
+          <w:b/>
+          <w:bCs/>
+        </w:rPr>
+        <w:t xml:space="preserve"> }}</w:t>
+      </w:r>
+    </w:p>
+    <w:p>
+      <w:pPr>
+        <w:tabs>
+          <w:tab w:val="left" w:pos="2910"/>
+        </w:tabs>
+        <w:jc w:val="center"/>
+        <w:rPr>
+          <w:b/>
+          <w:bCs/>
+        </w:rPr>
+      </w:pPr>
+      <w:proofErr w:type="gramStart"/>
+      <w:r>
+        <w:rPr>
+          <w:b/>
+          <w:bCs/>
+        </w:rPr>
+        <w:t>{{ img</w:t>
+      </w:r>
+      <w:proofErr w:type="gramEnd"/>
+      <w:r>
+        <w:rPr>
+          <w:b/>
+          <w:bCs/>
+        </w:rPr>
+        <w:t>64</w:t>
+      </w:r>
+      <w:r>
+        <w:rPr>
+          <w:b/>
+          <w:bCs/>
+        </w:rPr>
+        <w:t xml:space="preserve"> }}</w:t>
+      </w:r>
+    </w:p>
+    <w:p>
+      <w:pPr>
+        <w:tabs>
+          <w:tab w:val="left" w:pos="2910"/>
+        </w:tabs>
+        <w:jc w:val="center"/>
+        <w:rPr>
+          <w:b/>
+          <w:bCs/>
+        </w:rPr>
+      </w:pPr>
+      <w:proofErr w:type="gramStart"/>
+      <w:r>
+        <w:rPr>
+          <w:b/>
+          <w:bCs/>
+        </w:rPr>
+        <w:t>{{ img</w:t>
+      </w:r>
+      <w:proofErr w:type="gramEnd"/>
+      <w:r>
+        <w:rPr>
+          <w:b/>
+          <w:bCs/>
+        </w:rPr>
+        <w:t>65</w:t>
+      </w:r>
+      <w:r>
+        <w:rPr>
+          <w:b/>
+          <w:bCs/>
+        </w:rPr>
+        <w:t xml:space="preserve"> }}</w:t>
+      </w:r>
+    </w:p>
+    <w:p>
+      <w:pPr>
+        <w:tabs>
+          <w:tab w:val="left" w:pos="2910"/>
+        </w:tabs>
+        <w:jc w:val="center"/>
+        <w:rPr>
+          <w:b/>
+          <w:bCs/>
+        </w:rPr>
+      </w:pPr>
+      <w:proofErr w:type="gramStart"/>
+      <w:r>
+        <w:rPr>
+          <w:b/>
+          <w:bCs/>
+        </w:rPr>
+        <w:t>{{ img</w:t>
+      </w:r>
+      <w:proofErr w:type="gramEnd"/>
+      <w:r>
+        <w:rPr>
+          <w:b/>
+          <w:bCs/>
+        </w:rPr>
+        <w:t>66</w:t>
+      </w:r>
+      <w:r>
+        <w:rPr>
+          <w:b/>
+          <w:bCs/>
+        </w:rPr>
+        <w:t xml:space="preserve"> }}</w:t>
+      </w:r>
+    </w:p>
+    <w:p>
+      <w:pPr>
+        <w:tabs>
+          <w:tab w:val="left" w:pos="2910"/>
+        </w:tabs>
+        <w:jc w:val="center"/>
+        <w:rPr>
+          <w:b/>
+          <w:bCs/>
+        </w:rPr>
+      </w:pPr>
+      <w:proofErr w:type="gramStart"/>
+      <w:r>
+        <w:rPr>
+          <w:b/>
+          <w:bCs/>
+        </w:rPr>
+        <w:lastRenderedPageBreak/>
+        <w:t>{{ img</w:t>
+      </w:r>
+      <w:proofErr w:type="gramEnd"/>
+      <w:r>
+        <w:rPr>
+          <w:b/>
+          <w:bCs/>
+        </w:rPr>
+        <w:t>67</w:t>
+      </w:r>
+      <w:r>
+        <w:rPr>
+          <w:b/>
+          <w:bCs/>
+        </w:rPr>
+        <w:t xml:space="preserve"> }}</w:t>
+      </w:r>
+    </w:p>
+    <w:p>
+      <w:pPr>
+        <w:tabs>
+          <w:tab w:val="left" w:pos="2910"/>
+        </w:tabs>
+        <w:jc w:val="center"/>
+        <w:rPr>
+          <w:b/>
+          <w:bCs/>
+        </w:rPr>
+      </w:pPr>
+      <w:proofErr w:type="gramStart"/>
+      <w:r>
+        <w:rPr>
+          <w:b/>
+          <w:bCs/>
+        </w:rPr>
+        <w:t>{{ img</w:t>
+      </w:r>
+      <w:proofErr w:type="gramEnd"/>
+      <w:r>
+        <w:rPr>
+          <w:b/>
+          <w:bCs/>
+        </w:rPr>
+        <w:t>68</w:t>
+      </w:r>
+      <w:r>
+        <w:rPr>
+          <w:b/>
+          <w:bCs/>
+        </w:rPr>
+        <w:t xml:space="preserve"> }}</w:t>
+      </w:r>
+    </w:p>
+    <w:p>
+      <w:pPr>
+        <w:tabs>
+          <w:tab w:val="left" w:pos="2910"/>
+        </w:tabs>
+        <w:jc w:val="center"/>
+        <w:rPr>
+          <w:b/>
+          <w:bCs/>
+        </w:rPr>
+      </w:pPr>
+      <w:proofErr w:type="gramStart"/>
+      <w:r>
+        <w:rPr>
+          <w:b/>
+          <w:bCs/>
+        </w:rPr>
+        <w:t>{{ img</w:t>
+      </w:r>
+      <w:proofErr w:type="gramEnd"/>
+      <w:r>
+        <w:rPr>
+          <w:b/>
+          <w:bCs/>
+        </w:rPr>
+        <w:t>69</w:t>
+      </w:r>
+      <w:r>
+        <w:rPr>
+          <w:b/>
+          <w:bCs/>
+        </w:rPr>
+        <w:t xml:space="preserve"> }}</w:t>
+      </w:r>
+    </w:p>
+    <w:p>
+      <w:pPr>
+        <w:tabs>
+          <w:tab w:val="left" w:pos="2910"/>
+        </w:tabs>
+        <w:jc w:val="center"/>
+        <w:rPr>
+          <w:b/>
+          <w:bCs/>
+        </w:rPr>
+      </w:pPr>
+      <w:proofErr w:type="gramStart"/>
+      <w:r>
+        <w:rPr>
+          <w:b/>
+          <w:bCs/>
+        </w:rPr>
+        <w:t>{{ img</w:t>
+      </w:r>
+      <w:proofErr w:type="gramEnd"/>
+      <w:r>
+        <w:rPr>
+          <w:b/>
+          <w:bCs/>
+        </w:rPr>
+        <w:t>70</w:t>
+      </w:r>
+      <w:r>
+        <w:rPr>
+          <w:b/>
+          <w:bCs/>
+        </w:rPr>
+        <w:t xml:space="preserve"> }}</w:t>
+      </w:r>
+    </w:p>
+    <w:p>
+      <w:pPr>
+        <w:tabs>
+          <w:tab w:val="left" w:pos="2910"/>
+        </w:tabs>
+        <w:jc w:val="center"/>
+        <w:rPr>
+          <w:b/>
+          <w:bCs/>
+        </w:rPr>
+      </w:pPr>
+      <w:proofErr w:type="gramStart"/>
+      <w:r>
+        <w:rPr>
+          <w:b/>
+          <w:bCs/>
+        </w:rPr>
+        <w:t>{{ img</w:t>
+      </w:r>
+      <w:proofErr w:type="gramEnd"/>
+      <w:r>
+        <w:rPr>
+          <w:b/>
+          <w:bCs/>
+        </w:rPr>
+        <w:t>71</w:t>
+      </w:r>
+      <w:r>
+        <w:rPr>
+          <w:b/>
+          <w:bCs/>
+        </w:rPr>
+        <w:t xml:space="preserve"> }}</w:t>
+      </w:r>
+    </w:p>
+    <w:p>
+      <w:pPr>
+        <w:tabs>
+          <w:tab w:val="left" w:pos="2910"/>
+        </w:tabs>
+        <w:jc w:val="center"/>
+        <w:rPr>
+          <w:b/>
+          <w:bCs/>
+        </w:rPr>
+      </w:pPr>
+      <w:proofErr w:type="gramStart"/>
+      <w:r>
+        <w:rPr>
+          <w:b/>
+          <w:bCs/>
+        </w:rPr>
+        <w:t>{{ img</w:t>
+      </w:r>
+      <w:proofErr w:type="gramEnd"/>
+      <w:r>
+        <w:rPr>
+          <w:b/>
+          <w:bCs/>
+        </w:rPr>
+        <w:t>72</w:t>
+      </w:r>
+      <w:r>
+        <w:rPr>
+          <w:b/>
+          <w:bCs/>
+        </w:rPr>
+        <w:t xml:space="preserve"> }}</w:t>
+      </w:r>
+    </w:p>
+    <w:p>
+      <w:pPr>
+        <w:tabs>
+          <w:tab w:val="left" w:pos="2910"/>
+        </w:tabs>
+        <w:jc w:val="center"/>
+        <w:rPr>
+          <w:b/>
+          <w:bCs/>
+        </w:rPr>
+      </w:pPr>
+      <w:proofErr w:type="gramStart"/>
+      <w:r>
+        <w:rPr>
+          <w:b/>
+          <w:bCs/>
+        </w:rPr>
+        <w:t>{{ img</w:t>
+      </w:r>
+      <w:proofErr w:type="gramEnd"/>
+      <w:r>
+        <w:rPr>
+          <w:b/>
+          <w:bCs/>
+        </w:rPr>
+        <w:t>73</w:t>
+      </w:r>
+      <w:r>
+        <w:rPr>
+          <w:b/>
+          <w:bCs/>
+        </w:rPr>
+        <w:t xml:space="preserve"> }}</w:t>
+      </w:r>
+    </w:p>
+    <w:p>
+      <w:pPr>
+        <w:tabs>
+          <w:tab w:val="left" w:pos="2910"/>
+        </w:tabs>
+        <w:jc w:val="center"/>
+        <w:rPr>
+          <w:b/>
+          <w:bCs/>
+        </w:rPr>
+      </w:pPr>
+      <w:proofErr w:type="gramStart"/>
+      <w:r>
+        <w:rPr>
+          <w:b/>
+          <w:bCs/>
+        </w:rPr>
+        <w:t>{{ img</w:t>
+      </w:r>
+      <w:proofErr w:type="gramEnd"/>
+      <w:r>
+        <w:rPr>
+          <w:b/>
+          <w:bCs/>
+        </w:rPr>
+        <w:t>74</w:t>
+      </w:r>
+      <w:r>
+        <w:rPr>
+          <w:b/>
+          <w:bCs/>
+        </w:rPr>
+        <w:t xml:space="preserve"> }}</w:t>
+      </w:r>
+    </w:p>
+    <w:p>
+      <w:pPr>
+        <w:tabs>
+          <w:tab w:val="left" w:pos="2910"/>
+        </w:tabs>
+        <w:jc w:val="center"/>
+        <w:rPr>
+          <w:b/>
+          <w:bCs/>
+        </w:rPr>
+      </w:pPr>
+      <w:proofErr w:type="gramStart"/>
+      <w:r>
+        <w:rPr>
+          <w:b/>
+          <w:bCs/>
+        </w:rPr>
+        <w:t>{{ img</w:t>
+      </w:r>
+      <w:proofErr w:type="gramEnd"/>
+      <w:r>
+        <w:rPr>
+          <w:b/>
+          <w:bCs/>
+        </w:rPr>
+        <w:t>75</w:t>
+      </w:r>
+      <w:r>
+        <w:rPr>
+          <w:b/>
+          <w:bCs/>
+        </w:rPr>
+        <w:t xml:space="preserve"> }}</w:t>
+      </w:r>
+    </w:p>
+    <w:p>
+      <w:pPr>
+        <w:tabs>
+          <w:tab w:val="left" w:pos="2910"/>
+        </w:tabs>
+        <w:jc w:val="center"/>
+        <w:rPr>
+          <w:b/>
+          <w:bCs/>
+        </w:rPr>
+      </w:pPr>
+      <w:proofErr w:type="gramStart"/>
+      <w:r>
+        <w:rPr>
+          <w:b/>
+          <w:bCs/>
+        </w:rPr>
+        <w:t>{{ img</w:t>
+      </w:r>
+      <w:proofErr w:type="gramEnd"/>
+      <w:r>
+        <w:rPr>
+          <w:b/>
+          <w:bCs/>
+        </w:rPr>
+        <w:t>76</w:t>
+      </w:r>
+      <w:r>
+        <w:rPr>
+          <w:b/>
+          <w:bCs/>
+        </w:rPr>
+        <w:t xml:space="preserve"> }}</w:t>
+      </w:r>
+    </w:p>
+    <w:p>
+      <w:pPr>
+        <w:tabs>
+          <w:tab w:val="left" w:pos="2910"/>
+        </w:tabs>
+        <w:jc w:val="center"/>
+        <w:rPr>
+          <w:b/>
+          <w:bCs/>
+        </w:rPr>
+      </w:pPr>
+      <w:proofErr w:type="gramStart"/>
+      <w:r>
+        <w:rPr>
+          <w:b/>
+          <w:bCs/>
+        </w:rPr>
+        <w:t>{{ img</w:t>
+      </w:r>
+      <w:proofErr w:type="gramEnd"/>
+      <w:r>
+        <w:rPr>
+          <w:b/>
+          <w:bCs/>
+        </w:rPr>
+        <w:t>77</w:t>
+      </w:r>
+      <w:r>
+        <w:rPr>
+          <w:b/>
+          <w:bCs/>
+        </w:rPr>
+        <w:t xml:space="preserve"> }}</w:t>
+      </w:r>
+    </w:p>
+    <w:p>
+      <w:pPr>
+        <w:tabs>
+          <w:tab w:val="left" w:pos="2910"/>
+        </w:tabs>
+        <w:jc w:val="center"/>
+        <w:rPr>
+          <w:b/>
+          <w:bCs/>
+        </w:rPr>
+      </w:pPr>
+      <w:proofErr w:type="gramStart"/>
+      <w:r>
+        <w:rPr>
+          <w:b/>
+          <w:bCs/>
+        </w:rPr>
+        <w:t>{{ img</w:t>
+      </w:r>
+      <w:proofErr w:type="gramEnd"/>
+      <w:r>
+        <w:rPr>
+          <w:b/>
+          <w:bCs/>
+        </w:rPr>
+        <w:t>78</w:t>
+      </w:r>
+      <w:r>
+        <w:rPr>
+          <w:b/>
+          <w:bCs/>
+        </w:rPr>
+        <w:t xml:space="preserve"> }}</w:t>
+      </w:r>
+    </w:p>
+    <w:p>
+      <w:pPr>
+        <w:tabs>
+          <w:tab w:val="left" w:pos="2910"/>
+        </w:tabs>
+        <w:jc w:val="center"/>
+        <w:rPr>
+          <w:b/>
+          <w:bCs/>
+        </w:rPr>
+      </w:pPr>
+      <w:proofErr w:type="gramStart"/>
+      <w:r>
+        <w:rPr>
+          <w:b/>
+          <w:bCs/>
+        </w:rPr>
+        <w:t>{{ img</w:t>
+      </w:r>
+      <w:proofErr w:type="gramEnd"/>
+      <w:r>
+        <w:rPr>
+          <w:b/>
+          <w:bCs/>
+        </w:rPr>
+        <w:t>79</w:t>
+      </w:r>
+      <w:r>
+        <w:rPr>
+          <w:b/>
+          <w:bCs/>
+        </w:rPr>
+        <w:t xml:space="preserve"> }}</w:t>
+      </w:r>
+    </w:p>
+    <w:p>
+      <w:pPr>
+        <w:tabs>
+          <w:tab w:val="left" w:pos="2910"/>
+        </w:tabs>
+        <w:jc w:val="center"/>
+        <w:rPr>
+          <w:b/>
+          <w:bCs/>
+        </w:rPr>
+      </w:pPr>
+      <w:proofErr w:type="gramStart"/>
+      <w:r>
+        <w:rPr>
+          <w:b/>
+          <w:bCs/>
+        </w:rPr>
+        <w:t>{{ img</w:t>
+      </w:r>
+      <w:proofErr w:type="gramEnd"/>
+      <w:r>
+        <w:rPr>
+          <w:b/>
+          <w:bCs/>
+        </w:rPr>
+        <w:t>80</w:t>
+      </w:r>
+      <w:r>
+        <w:rPr>
+          <w:b/>
+          <w:bCs/>
+        </w:rPr>
+        <w:t xml:space="preserve"> }}</w:t>
+      </w:r>
+    </w:p>
+    <w:p>
+      <w:pPr>
+        <w:tabs>
+          <w:tab w:val="left" w:pos="2910"/>
+        </w:tabs>
+        <w:jc w:val="center"/>
+        <w:rPr>
+          <w:b/>
+          <w:bCs/>
+        </w:rPr>
+      </w:pPr>
+      <w:proofErr w:type="gramStart"/>
+      <w:r>
+        <w:rPr>
+          <w:b/>
+          <w:bCs/>
+        </w:rPr>
+        <w:t>{{ img</w:t>
+      </w:r>
+      <w:proofErr w:type="gramEnd"/>
+      <w:r>
+        <w:rPr>
+          <w:b/>
+          <w:bCs/>
+        </w:rPr>
+        <w:t>81</w:t>
+      </w:r>
+      <w:r>
+        <w:rPr>
+          <w:b/>
+          <w:bCs/>
+        </w:rPr>
+        <w:t xml:space="preserve"> }}</w:t>
+      </w:r>
+    </w:p>
+    <w:p>
+      <w:pPr>
+        <w:tabs>
+          <w:tab w:val="left" w:pos="2910"/>
+        </w:tabs>
+        <w:jc w:val="center"/>
+        <w:rPr>
+          <w:b/>
+          <w:bCs/>
+        </w:rPr>
+      </w:pPr>
+      <w:proofErr w:type="gramStart"/>
+      <w:r>
+        <w:rPr>
+          <w:b/>
+          <w:bCs/>
+        </w:rPr>
+        <w:t>{{ img</w:t>
+      </w:r>
+      <w:proofErr w:type="gramEnd"/>
+      <w:r>
+        <w:rPr>
+          <w:b/>
+          <w:bCs/>
+        </w:rPr>
+        <w:t>82</w:t>
+      </w:r>
+      <w:r>
+        <w:rPr>
+          <w:b/>
+          <w:bCs/>
+        </w:rPr>
+        <w:t xml:space="preserve"> }}</w:t>
+      </w:r>
+    </w:p>
+    <w:p>
+      <w:pPr>
+        <w:tabs>
+          <w:tab w:val="left" w:pos="2910"/>
+        </w:tabs>
+        <w:jc w:val="center"/>
+        <w:rPr>
+          <w:b/>
+          <w:bCs/>
+        </w:rPr>
+      </w:pPr>
+      <w:proofErr w:type="gramStart"/>
+      <w:r>
+        <w:rPr>
+          <w:b/>
+          <w:bCs/>
+        </w:rPr>
+        <w:t>{{ img</w:t>
+      </w:r>
+      <w:proofErr w:type="gramEnd"/>
+      <w:r>
+        <w:rPr>
+          <w:b/>
+          <w:bCs/>
+        </w:rPr>
+        <w:t>8</w:t>
+      </w:r>
+      <w:r>
+        <w:rPr>
+          <w:b/>
+          <w:bCs/>
+        </w:rPr>
+        <w:t>3</w:t>
+      </w:r>
+      <w:r>
+        <w:rPr>
+          <w:b/>
+          <w:bCs/>
+        </w:rPr>
+        <w:t xml:space="preserve"> }}</w:t>
+      </w:r>
+    </w:p>
+    <w:p>
+      <w:pPr>
+        <w:tabs>
+          <w:tab w:val="left" w:pos="2910"/>
+        </w:tabs>
+        <w:jc w:val="center"/>
+        <w:rPr>
+          <w:b/>
+          <w:bCs/>
+        </w:rPr>
+      </w:pPr>
+      <w:proofErr w:type="gramStart"/>
+      <w:r>
+        <w:rPr>
+          <w:b/>
+          <w:bCs/>
+        </w:rPr>
+        <w:t>{{ img</w:t>
+      </w:r>
+      <w:proofErr w:type="gramEnd"/>
+      <w:r>
+        <w:rPr>
+          <w:b/>
+          <w:bCs/>
+        </w:rPr>
+        <w:t>84</w:t>
+      </w:r>
+      <w:r>
+        <w:rPr>
+          <w:b/>
+          <w:bCs/>
+        </w:rPr>
+        <w:t xml:space="preserve"> }}</w:t>
+      </w:r>
+    </w:p>
+    <w:p>
+      <w:pPr>
+        <w:tabs>
+          <w:tab w:val="left" w:pos="2910"/>
+        </w:tabs>
+        <w:jc w:val="center"/>
+        <w:rPr>
+          <w:b/>
+          <w:bCs/>
+        </w:rPr>
+      </w:pPr>
+      <w:proofErr w:type="gramStart"/>
+      <w:r>
+        <w:rPr>
+          <w:b/>
+          <w:bCs/>
+        </w:rPr>
+        <w:t>{{ img</w:t>
+      </w:r>
+      <w:proofErr w:type="gramEnd"/>
+      <w:r>
+        <w:rPr>
+          <w:b/>
+          <w:bCs/>
+        </w:rPr>
+        <w:t>85</w:t>
+      </w:r>
+      <w:r>
+        <w:rPr>
+          <w:b/>
+          <w:bCs/>
+        </w:rPr>
+        <w:t xml:space="preserve"> }}</w:t>
+      </w:r>
+    </w:p>
+    <w:p>
+      <w:pPr>
+        <w:tabs>
+          <w:tab w:val="left" w:pos="2910"/>
+        </w:tabs>
+        <w:jc w:val="center"/>
+        <w:rPr>
+          <w:b/>
+          <w:bCs/>
+        </w:rPr>
+      </w:pPr>
+      <w:proofErr w:type="gramStart"/>
+      <w:r>
+        <w:rPr>
+          <w:b/>
+          <w:bCs/>
+        </w:rPr>
+        <w:lastRenderedPageBreak/>
+        <w:t>{{ img</w:t>
+      </w:r>
+      <w:proofErr w:type="gramEnd"/>
+      <w:r>
+        <w:rPr>
+          <w:b/>
+          <w:bCs/>
+        </w:rPr>
+        <w:t>86</w:t>
+      </w:r>
+      <w:r>
+        <w:rPr>
+          <w:b/>
+          <w:bCs/>
+        </w:rPr>
+        <w:t xml:space="preserve"> }}</w:t>
+      </w:r>
+    </w:p>
+    <w:p>
+      <w:pPr>
+        <w:tabs>
+          <w:tab w:val="left" w:pos="2910"/>
+        </w:tabs>
+        <w:jc w:val="center"/>
+        <w:rPr>
+          <w:b/>
+          <w:bCs/>
+        </w:rPr>
+      </w:pPr>
+      <w:proofErr w:type="gramStart"/>
+      <w:r>
+        <w:rPr>
+          <w:b/>
+          <w:bCs/>
+        </w:rPr>
+        <w:t>{{ img</w:t>
+      </w:r>
+      <w:proofErr w:type="gramEnd"/>
+      <w:r>
+        <w:rPr>
+          <w:b/>
+          <w:bCs/>
+        </w:rPr>
+        <w:t>87</w:t>
+      </w:r>
+      <w:r>
+        <w:rPr>
+          <w:b/>
+          <w:bCs/>
+        </w:rPr>
+        <w:t xml:space="preserve"> }}</w:t>
+      </w:r>
+    </w:p>
+    <w:p>
+      <w:pPr>
+        <w:tabs>
+          <w:tab w:val="left" w:pos="2910"/>
+        </w:tabs>
+        <w:jc w:val="center"/>
+        <w:rPr>
+          <w:b/>
+          <w:bCs/>
+        </w:rPr>
+      </w:pPr>
+      <w:proofErr w:type="gramStart"/>
+      <w:r>
+        <w:rPr>
+          <w:b/>
+          <w:bCs/>
+        </w:rPr>
+        <w:t>{{ img</w:t>
+      </w:r>
+      <w:proofErr w:type="gramEnd"/>
+      <w:r>
+        <w:rPr>
+          <w:b/>
+          <w:bCs/>
+        </w:rPr>
+        <w:t>88</w:t>
+      </w:r>
+      <w:r>
+        <w:rPr>
+          <w:b/>
+          <w:bCs/>
+        </w:rPr>
+        <w:t xml:space="preserve"> }}</w:t>
+      </w:r>
+    </w:p>
+    <w:p>
+      <w:pPr>
+        <w:tabs>
+          <w:tab w:val="left" w:pos="2910"/>
+        </w:tabs>
+        <w:jc w:val="center"/>
+        <w:rPr>
+          <w:b/>
+          <w:bCs/>
+        </w:rPr>
+      </w:pPr>
+      <w:proofErr w:type="gramStart"/>
+      <w:r>
+        <w:rPr>
+          <w:b/>
+          <w:bCs/>
+        </w:rPr>
+        <w:t>{{ img</w:t>
+      </w:r>
+      <w:proofErr w:type="gramEnd"/>
+      <w:r>
+        <w:rPr>
+          <w:b/>
+          <w:bCs/>
+        </w:rPr>
+        <w:t>89</w:t>
+      </w:r>
+      <w:r>
+        <w:rPr>
+          <w:b/>
+          <w:bCs/>
+        </w:rPr>
+        <w:t xml:space="preserve"> }}</w:t>
+      </w:r>
+    </w:p>
+    <w:p>
+      <w:pPr>
+        <w:tabs>
+          <w:tab w:val="left" w:pos="2910"/>
+        </w:tabs>
+        <w:jc w:val="center"/>
+        <w:rPr>
+          <w:b/>
+          <w:bCs/>
+        </w:rPr>
+      </w:pPr>
+      <w:proofErr w:type="gramStart"/>
+      <w:r>
+        <w:rPr>
+          <w:b/>
+          <w:bCs/>
+        </w:rPr>
+        <w:t>{{ img</w:t>
+      </w:r>
+      <w:proofErr w:type="gramEnd"/>
+      <w:r>
+        <w:rPr>
+          <w:b/>
+          <w:bCs/>
+        </w:rPr>
+        <w:t>90</w:t>
+      </w:r>
+      <w:r>
+        <w:rPr>
+          <w:b/>
+          <w:bCs/>
+        </w:rPr>
+        <w:t xml:space="preserve"> }}</w:t>
+      </w:r>
+    </w:p>
+    <w:p>
+      <w:pPr>
+        <w:tabs>
+          <w:tab w:val="left" w:pos="2910"/>
+        </w:tabs>
+        <w:jc w:val="center"/>
+        <w:rPr>
+          <w:b/>
+          <w:bCs/>
+        </w:rPr>
+      </w:pPr>
+      <w:proofErr w:type="gramStart"/>
+      <w:r>
+        <w:rPr>
+          <w:b/>
+          <w:bCs/>
+        </w:rPr>
+        <w:t>{{ img</w:t>
+      </w:r>
+      <w:proofErr w:type="gramEnd"/>
+      <w:r>
+        <w:rPr>
+          <w:b/>
+          <w:bCs/>
+        </w:rPr>
+        <w:t>91</w:t>
+      </w:r>
+      <w:r>
+        <w:rPr>
+          <w:b/>
+          <w:bCs/>
+        </w:rPr>
+        <w:t xml:space="preserve"> }}</w:t>
+      </w:r>
+    </w:p>
+    <w:p>
+      <w:pPr>
+        <w:tabs>
+          <w:tab w:val="left" w:pos="2910"/>
+        </w:tabs>
+        <w:jc w:val="center"/>
+        <w:rPr>
+          <w:b/>
+          <w:bCs/>
+        </w:rPr>
+      </w:pPr>
+      <w:proofErr w:type="gramStart"/>
+      <w:r>
+        <w:rPr>
+          <w:b/>
+          <w:bCs/>
+        </w:rPr>
+        <w:t>{{ img</w:t>
+      </w:r>
+      <w:proofErr w:type="gramEnd"/>
+      <w:r>
+        <w:rPr>
+          <w:b/>
+          <w:bCs/>
+        </w:rPr>
+        <w:t>92</w:t>
+      </w:r>
+      <w:r>
+        <w:rPr>
+          <w:b/>
+          <w:bCs/>
+        </w:rPr>
+        <w:t xml:space="preserve"> }}</w:t>
+      </w:r>
+    </w:p>
+    <w:p>
+      <w:pPr>
+        <w:tabs>
+          <w:tab w:val="left" w:pos="2910"/>
+        </w:tabs>
+        <w:jc w:val="center"/>
+        <w:rPr>
+          <w:b/>
+          <w:bCs/>
+        </w:rPr>
+      </w:pPr>
+      <w:proofErr w:type="gramStart"/>
+      <w:r>
+        <w:rPr>
+          <w:b/>
+          <w:bCs/>
+        </w:rPr>
+        <w:t>{{ img</w:t>
+      </w:r>
+      <w:proofErr w:type="gramEnd"/>
+      <w:r>
+        <w:rPr>
+          <w:b/>
+          <w:bCs/>
+        </w:rPr>
+        <w:t>9</w:t>
+      </w:r>
+      <w:r>
+        <w:rPr>
+          <w:b/>
+          <w:bCs/>
+        </w:rPr>
+        <w:t>3</w:t>
+      </w:r>
+      <w:r>
+        <w:rPr>
+          <w:b/>
+          <w:bCs/>
+        </w:rPr>
+        <w:t xml:space="preserve"> }}</w:t>
+      </w:r>
+    </w:p>
+    <w:p>
+      <w:pPr>
+        <w:tabs>
+          <w:tab w:val="left" w:pos="2910"/>
+        </w:tabs>
+        <w:jc w:val="center"/>
+        <w:rPr>
+          <w:b/>
+          <w:bCs/>
+        </w:rPr>
+      </w:pPr>
+      <w:proofErr w:type="gramStart"/>
+      <w:r>
+        <w:rPr>
+          <w:b/>
+          <w:bCs/>
+        </w:rPr>
+        <w:t>{{ img</w:t>
+      </w:r>
+      <w:proofErr w:type="gramEnd"/>
+      <w:r>
+        <w:rPr>
+          <w:b/>
+          <w:bCs/>
+        </w:rPr>
+        <w:t>94</w:t>
+      </w:r>
+      <w:r>
+        <w:rPr>
+          <w:b/>
+          <w:bCs/>
+        </w:rPr>
+        <w:t xml:space="preserve"> }}</w:t>
+      </w:r>
+    </w:p>
+    <w:p>
+      <w:pPr>
+        <w:tabs>
+          <w:tab w:val="left" w:pos="2910"/>
+        </w:tabs>
+        <w:jc w:val="center"/>
+        <w:rPr>
+          <w:b/>
+          <w:bCs/>
+        </w:rPr>
+      </w:pPr>
+      <w:proofErr w:type="gramStart"/>
+      <w:r>
+        <w:rPr>
+          <w:b/>
+          <w:bCs/>
+        </w:rPr>
+        <w:t>{{ img</w:t>
+      </w:r>
+      <w:proofErr w:type="gramEnd"/>
+      <w:r>
+        <w:rPr>
+          <w:b/>
+          <w:bCs/>
+        </w:rPr>
+        <w:t>95</w:t>
+      </w:r>
+      <w:r>
+        <w:rPr>
+          <w:b/>
+          <w:bCs/>
+        </w:rPr>
+        <w:t xml:space="preserve"> }}</w:t>
+      </w:r>
+    </w:p>
+    <w:p>
+      <w:pPr>
+        <w:tabs>
+          <w:tab w:val="left" w:pos="2910"/>
+        </w:tabs>
+        <w:jc w:val="center"/>
+        <w:rPr>
+          <w:b/>
+          <w:bCs/>
+        </w:rPr>
+      </w:pPr>
+      <w:proofErr w:type="gramStart"/>
+      <w:r>
+        <w:rPr>
+          <w:b/>
+          <w:bCs/>
+        </w:rPr>
+        <w:t>{{ img</w:t>
+      </w:r>
+      <w:proofErr w:type="gramEnd"/>
+      <w:r>
+        <w:rPr>
+          <w:b/>
+          <w:bCs/>
+        </w:rPr>
+        <w:t>96</w:t>
+      </w:r>
+      <w:r>
+        <w:rPr>
+          <w:b/>
+          <w:bCs/>
+        </w:rPr>
+        <w:t xml:space="preserve"> }}</w:t>
+      </w:r>
+    </w:p>
+    <w:p>
+      <w:pPr>
+        <w:tabs>
+          <w:tab w:val="left" w:pos="2910"/>
+        </w:tabs>
+        <w:jc w:val="center"/>
+        <w:rPr>
+          <w:b/>
+          <w:bCs/>
+        </w:rPr>
+      </w:pPr>
+      <w:proofErr w:type="gramStart"/>
+      <w:r>
+        <w:rPr>
+          <w:b/>
+          <w:bCs/>
+        </w:rPr>
+        <w:t>{{ img</w:t>
+      </w:r>
+      <w:proofErr w:type="gramEnd"/>
+      <w:r>
+        <w:rPr>
+          <w:b/>
+          <w:bCs/>
+        </w:rPr>
+        <w:t>97</w:t>
+      </w:r>
+      <w:r>
+        <w:rPr>
+          <w:b/>
+          <w:bCs/>
+        </w:rPr>
+        <w:t xml:space="preserve"> }}</w:t>
+      </w:r>
+    </w:p>
+    <w:p>
+      <w:pPr>
+        <w:tabs>
+          <w:tab w:val="left" w:pos="2910"/>
+        </w:tabs>
+        <w:jc w:val="center"/>
+        <w:rPr>
+          <w:b/>
+          <w:bCs/>
+        </w:rPr>
+      </w:pPr>
+      <w:proofErr w:type="gramStart"/>
+      <w:r>
+        <w:rPr>
+          <w:b/>
+          <w:bCs/>
+        </w:rPr>
+        <w:t>{{ img</w:t>
+      </w:r>
+      <w:proofErr w:type="gramEnd"/>
+      <w:r>
+        <w:rPr>
+          <w:b/>
+          <w:bCs/>
+        </w:rPr>
+        <w:t>98</w:t>
+      </w:r>
+      <w:r>
+        <w:rPr>
+          <w:b/>
+          <w:bCs/>
+        </w:rPr>
+        <w:t xml:space="preserve"> }}</w:t>
+      </w:r>
+    </w:p>
+    <w:p>
+      <w:pPr>
+        <w:tabs>
+          <w:tab w:val="left" w:pos="2910"/>
+        </w:tabs>
+        <w:jc w:val="center"/>
+        <w:rPr>
+          <w:b/>
+          <w:bCs/>
+        </w:rPr>
+      </w:pPr>
+      <w:proofErr w:type="gramStart"/>
+      <w:r>
+        <w:rPr>
+          <w:b/>
+          <w:bCs/>
+        </w:rPr>
+        <w:t>{{ img</w:t>
+      </w:r>
+      <w:proofErr w:type="gramEnd"/>
+      <w:r>
+        <w:rPr>
+          <w:b/>
+          <w:bCs/>
+        </w:rPr>
+        <w:t>99</w:t>
+      </w:r>
+      <w:r>
+        <w:rPr>
+          <w:b/>
+          <w:bCs/>
+        </w:rPr>
+        <w:t xml:space="preserve"> }}</w:t>
+      </w:r>
+    </w:p>
+    <w:p>
+      <w:pPr>
+        <w:tabs>
+          <w:tab w:val="left" w:pos="2910"/>
+        </w:tabs>
+        <w:jc w:val="center"/>
+        <w:rPr>
+          <w:b/>
+          <w:bCs/>
+        </w:rPr>
+      </w:pPr>
+      <w:proofErr w:type="gramStart"/>
+      <w:r>
+        <w:rPr>
+          <w:b/>
+          <w:bCs/>
+        </w:rPr>
+        <w:t>{{ img</w:t>
+      </w:r>
+      <w:proofErr w:type="gramEnd"/>
+      <w:r>
+        <w:rPr>
+          <w:b/>
+          <w:bCs/>
+        </w:rPr>
+        <w:t>100</w:t>
+      </w:r>
+      <w:r>
+        <w:rPr>
+          <w:b/>
+          <w:bCs/>
+        </w:rPr>
+        <w:t xml:space="preserve"> }}</w:t>
+      </w:r>
     </w:p>
     <w:sectPr>
       <w:pgSz w:w="16838" w:h="11906" w:orient="landscape"/>

</xml_diff>

<commit_message>
REFACTOR: key en reporte {{mes}}
</commit_message>
<xml_diff>
--- a/static/reportes/MATRIZ_INFORME.docx
+++ b/static/reportes/MATRIZ_INFORME.docx
@@ -154,7 +154,6 @@
               </w:rPr>
               <w:t xml:space="preserve"> CORRESPONDIENTES AL MES</w:t>
             </w:r>
-            <w:proofErr w:type="gramStart"/>
             <w:r>
               <w:rPr>
                 <w:rFonts w:ascii="Times New Roman" w:hAnsi="Times New Roman" w:cs="Times New Roman"/>
@@ -163,28 +162,7 @@
                 <w:szCs w:val="24"/>
                 <w:lang w:eastAsia="es-EC"/>
               </w:rPr>
-              <w:t xml:space="preserve"> </w:t>
-            </w:r>
-            <w:r>
-              <w:rPr>
-                <w:rFonts w:ascii="Times New Roman" w:hAnsi="Times New Roman" w:cs="Times New Roman"/>
-                <w:b/>
-                <w:sz w:val="24"/>
-                <w:szCs w:val="24"/>
-                <w:lang w:eastAsia="es-EC"/>
-              </w:rPr>
-              <w:t>….</w:t>
-            </w:r>
-            <w:proofErr w:type="gramEnd"/>
-            <w:r>
-              <w:rPr>
-                <w:rFonts w:ascii="Times New Roman" w:hAnsi="Times New Roman" w:cs="Times New Roman"/>
-                <w:b/>
-                <w:sz w:val="24"/>
-                <w:szCs w:val="24"/>
-                <w:lang w:eastAsia="es-EC"/>
-              </w:rPr>
-              <w:t>.</w:t>
+              <w:t xml:space="preserve"> ({{mes}})</w:t>
             </w:r>
           </w:p>
           <w:p>
@@ -348,23 +326,7 @@
                 <w:rFonts w:cstheme="minorHAnsi"/>
                 <w:b/>
               </w:rPr>
-              <w:t>{{</w:t>
-            </w:r>
-            <w:proofErr w:type="spellStart"/>
-            <w:r>
-              <w:rPr>
-                <w:rFonts w:cstheme="minorHAnsi"/>
-                <w:b/>
-              </w:rPr>
-              <w:t>area_de_trabajo</w:t>
-            </w:r>
-            <w:proofErr w:type="spellEnd"/>
-            <w:r>
-              <w:rPr>
-                <w:rFonts w:cstheme="minorHAnsi"/>
-                <w:b/>
-              </w:rPr>
-              <w:t>}}</w:t>
+              <w:t>{{area_de_trabajo}}</w:t>
             </w:r>
           </w:p>
         </w:tc>
@@ -544,25 +506,7 @@
                 <w:bCs/>
                 <w:lang w:val="en-US"/>
               </w:rPr>
-              <w:t xml:space="preserve">{%tr for nota in </w:t>
-            </w:r>
-            <w:proofErr w:type="spellStart"/>
-            <w:r>
-              <w:rPr>
-                <w:b/>
-                <w:bCs/>
-                <w:lang w:val="en-US"/>
-              </w:rPr>
-              <w:t>notas</w:t>
-            </w:r>
-            <w:proofErr w:type="spellEnd"/>
-            <w:r>
-              <w:rPr>
-                <w:b/>
-                <w:bCs/>
-                <w:lang w:val="en-US"/>
-              </w:rPr>
-              <w:t xml:space="preserve"> %}</w:t>
+              <w:t>{%tr for nota in notas %}</w:t>
             </w:r>
           </w:p>
         </w:tc>
@@ -583,23 +527,7 @@
               <w:rPr>
                 <w:rFonts w:cstheme="minorHAnsi"/>
               </w:rPr>
-              <w:t>{{</w:t>
-            </w:r>
-            <w:proofErr w:type="spellStart"/>
-            <w:proofErr w:type="gramStart"/>
-            <w:r>
-              <w:rPr>
-                <w:rFonts w:cstheme="minorHAnsi"/>
-              </w:rPr>
-              <w:t>nota.componente</w:t>
-            </w:r>
-            <w:proofErr w:type="spellEnd"/>
-            <w:proofErr w:type="gramEnd"/>
-            <w:r>
-              <w:rPr>
-                <w:rFonts w:cstheme="minorHAnsi"/>
-              </w:rPr>
-              <w:t>}}</w:t>
+              <w:t>{{nota.componente}}</w:t>
             </w:r>
           </w:p>
         </w:tc>
@@ -618,23 +546,7 @@
               <w:rPr>
                 <w:rFonts w:cstheme="minorHAnsi"/>
               </w:rPr>
-              <w:t>{{</w:t>
-            </w:r>
-            <w:proofErr w:type="spellStart"/>
-            <w:proofErr w:type="gramStart"/>
-            <w:r>
-              <w:rPr>
-                <w:rFonts w:cstheme="minorHAnsi"/>
-              </w:rPr>
-              <w:t>nota.actividad</w:t>
-            </w:r>
-            <w:proofErr w:type="spellEnd"/>
-            <w:proofErr w:type="gramEnd"/>
-            <w:r>
-              <w:rPr>
-                <w:rFonts w:cstheme="minorHAnsi"/>
-              </w:rPr>
-              <w:t>}}</w:t>
+              <w:t>{{nota.actividad}}</w:t>
             </w:r>
           </w:p>
         </w:tc>
@@ -654,23 +566,7 @@
               <w:rPr>
                 <w:rFonts w:cstheme="minorHAnsi"/>
               </w:rPr>
-              <w:t>{{</w:t>
-            </w:r>
-            <w:proofErr w:type="spellStart"/>
-            <w:proofErr w:type="gramStart"/>
-            <w:r>
-              <w:rPr>
-                <w:rFonts w:cstheme="minorHAnsi"/>
-              </w:rPr>
-              <w:t>nota.resultado</w:t>
-            </w:r>
-            <w:proofErr w:type="spellEnd"/>
-            <w:proofErr w:type="gramEnd"/>
-            <w:r>
-              <w:rPr>
-                <w:rFonts w:cstheme="minorHAnsi"/>
-              </w:rPr>
-              <w:t>}}</w:t>
+              <w:t>{{nota.resultado}}</w:t>
             </w:r>
           </w:p>
         </w:tc>
@@ -690,23 +586,7 @@
               <w:rPr>
                 <w:rFonts w:cstheme="minorHAnsi"/>
               </w:rPr>
-              <w:t>{{</w:t>
-            </w:r>
-            <w:proofErr w:type="spellStart"/>
-            <w:proofErr w:type="gramStart"/>
-            <w:r>
-              <w:rPr>
-                <w:rFonts w:cstheme="minorHAnsi"/>
-              </w:rPr>
-              <w:t>nota.observacion</w:t>
-            </w:r>
-            <w:proofErr w:type="spellEnd"/>
-            <w:proofErr w:type="gramEnd"/>
-            <w:r>
-              <w:rPr>
-                <w:rFonts w:cstheme="minorHAnsi"/>
-              </w:rPr>
-              <w:t>}}</w:t>
+              <w:t>{{nota.observacion}}</w:t>
             </w:r>
           </w:p>
         </w:tc>
@@ -731,25 +611,7 @@
                 <w:bCs/>
                 <w:lang w:val="en-US"/>
               </w:rPr>
-              <w:t xml:space="preserve">{%tr </w:t>
-            </w:r>
-            <w:proofErr w:type="spellStart"/>
-            <w:r>
-              <w:rPr>
-                <w:b/>
-                <w:bCs/>
-                <w:lang w:val="en-US"/>
-              </w:rPr>
-              <w:t>endfor</w:t>
-            </w:r>
-            <w:proofErr w:type="spellEnd"/>
-            <w:r>
-              <w:rPr>
-                <w:b/>
-                <w:bCs/>
-                <w:lang w:val="en-US"/>
-              </w:rPr>
-              <w:t xml:space="preserve"> %}</w:t>
+              <w:t>{%tr endfor %}</w:t>
             </w:r>
           </w:p>
         </w:tc>

</xml_diff>